<commit_message>
principis teorics, release it, 2/5 pages done, chronologic order required
</commit_message>
<xml_diff>
--- a/Principis de resiliencia.docx
+++ b/Principis de resiliencia.docx
@@ -171,8 +171,6 @@
           <w:szCs w:val="36"/>
         </w:rPr>
       </w:pPr>
-      <w:bookmarkStart w:id="0" w:name="_GoBack"/>
-      <w:bookmarkEnd w:id="0"/>
     </w:p>
     <w:p>
       <w:pPr>
@@ -327,6 +325,20 @@
     </w:p>
     <w:p>
       <w:pPr>
+        <w:pStyle w:val="Heading1"/>
+      </w:pPr>
+      <w:r>
+        <w:t xml:space="preserve">Release </w:t>
+      </w:r>
+      <w:proofErr w:type="spellStart"/>
+      <w:r>
+        <w:t>it</w:t>
+      </w:r>
+      <w:proofErr w:type="spellEnd"/>
+    </w:p>
+    <w:p/>
+    <w:p>
+      <w:pPr>
         <w:spacing w:line="480" w:lineRule="auto"/>
         <w:ind w:firstLine="708"/>
         <w:jc w:val="both"/>
@@ -338,7 +350,13 @@
         <w:rPr>
           <w:szCs w:val="24"/>
         </w:rPr>
-        <w:t xml:space="preserve">En aquest aparat analitzarem alguns dels patrons que Michael T. </w:t>
+        <w:t>Ara</w:t>
+      </w:r>
+      <w:r>
+        <w:rPr>
+          <w:szCs w:val="24"/>
+        </w:rPr>
+        <w:t xml:space="preserve"> analitzarem alguns dels patrons que Michael T. </w:t>
       </w:r>
       <w:proofErr w:type="spellStart"/>
       <w:r>
@@ -352,7 +370,140 @@
         <w:rPr>
           <w:szCs w:val="24"/>
         </w:rPr>
-        <w:t xml:space="preserve"> proposa en el seu llibre per aconseguir software resilient o més resilient. </w:t>
+        <w:t xml:space="preserve"> proposa en el seu llibre per aconseguir soft</w:t>
+      </w:r>
+      <w:r>
+        <w:rPr>
+          <w:szCs w:val="24"/>
+        </w:rPr>
+        <w:t xml:space="preserve">ware resilient o més resilient. Alguns d’aquests patrons ja venen incorporats als </w:t>
+      </w:r>
+      <w:r>
+        <w:rPr>
+          <w:i/>
+          <w:szCs w:val="24"/>
+        </w:rPr>
+        <w:t>bons-costums</w:t>
+      </w:r>
+      <w:r>
+        <w:rPr>
+          <w:szCs w:val="24"/>
+        </w:rPr>
+        <w:t xml:space="preserve"> i/o a </w:t>
+      </w:r>
+      <w:proofErr w:type="spellStart"/>
+      <w:r>
+        <w:rPr>
+          <w:i/>
+          <w:szCs w:val="24"/>
+        </w:rPr>
+        <w:t>frameworks</w:t>
+      </w:r>
+      <w:proofErr w:type="spellEnd"/>
+      <w:r>
+        <w:rPr>
+          <w:szCs w:val="24"/>
+        </w:rPr>
+        <w:t xml:space="preserve"> corresponents.</w:t>
+      </w:r>
+      <w:r>
+        <w:rPr>
+          <w:szCs w:val="24"/>
+        </w:rPr>
+        <w:t xml:space="preserve"> Des del principi deixa clar que la principal motivació en construir software resilient, finalment arriba a ser la econòmica. El subtítol de la portava o indica: “</w:t>
+      </w:r>
+      <w:proofErr w:type="spellStart"/>
+      <w:r>
+        <w:rPr>
+          <w:i/>
+          <w:szCs w:val="24"/>
+        </w:rPr>
+        <w:t>Design</w:t>
+      </w:r>
+      <w:proofErr w:type="spellEnd"/>
+      <w:r>
+        <w:rPr>
+          <w:i/>
+          <w:szCs w:val="24"/>
+        </w:rPr>
+        <w:t xml:space="preserve"> </w:t>
+      </w:r>
+      <w:proofErr w:type="spellStart"/>
+      <w:r>
+        <w:rPr>
+          <w:i/>
+          <w:szCs w:val="24"/>
+        </w:rPr>
+        <w:t>and</w:t>
+      </w:r>
+      <w:proofErr w:type="spellEnd"/>
+      <w:r>
+        <w:rPr>
+          <w:i/>
+          <w:szCs w:val="24"/>
+        </w:rPr>
+        <w:t xml:space="preserve"> </w:t>
+      </w:r>
+      <w:proofErr w:type="spellStart"/>
+      <w:r>
+        <w:rPr>
+          <w:i/>
+          <w:szCs w:val="24"/>
+        </w:rPr>
+        <w:t>Deploy</w:t>
+      </w:r>
+      <w:proofErr w:type="spellEnd"/>
+      <w:r>
+        <w:rPr>
+          <w:i/>
+          <w:szCs w:val="24"/>
+        </w:rPr>
+        <w:t xml:space="preserve"> </w:t>
+      </w:r>
+      <w:proofErr w:type="spellStart"/>
+      <w:r>
+        <w:rPr>
+          <w:i/>
+          <w:szCs w:val="24"/>
+        </w:rPr>
+        <w:t>Production-Ready</w:t>
+      </w:r>
+      <w:proofErr w:type="spellEnd"/>
+      <w:r>
+        <w:rPr>
+          <w:i/>
+          <w:szCs w:val="24"/>
+        </w:rPr>
+        <w:t xml:space="preserve"> </w:t>
+      </w:r>
+      <w:proofErr w:type="spellStart"/>
+      <w:r>
+        <w:rPr>
+          <w:i/>
+          <w:szCs w:val="24"/>
+        </w:rPr>
+        <w:t>Doftware</w:t>
+      </w:r>
+      <w:proofErr w:type="spellEnd"/>
+      <w:r>
+        <w:rPr>
+          <w:i/>
+          <w:szCs w:val="24"/>
+        </w:rPr>
+        <w:t>.</w:t>
+      </w:r>
+      <w:r>
+        <w:rPr>
+          <w:i/>
+          <w:szCs w:val="24"/>
+        </w:rPr>
+        <w:t xml:space="preserve"> </w:t>
+      </w:r>
+      <w:r>
+        <w:rPr>
+          <w:szCs w:val="24"/>
+        </w:rPr>
+        <w:t xml:space="preserve">Segons sosté, una decisió de disseny és una decisió econòmica amb un pes molt major en l’entorn de producció. En conclusió la programació ha de ser pragmàtica, ha d’estar orientada a l’entorn de producció, no a l’entorn de proves o QA.   </w:t>
       </w:r>
     </w:p>
     <w:p>
@@ -364,6 +515,251 @@
           <w:szCs w:val="24"/>
         </w:rPr>
       </w:pPr>
+      <w:r>
+        <w:rPr>
+          <w:szCs w:val="24"/>
+        </w:rPr>
+        <w:lastRenderedPageBreak/>
+        <w:t xml:space="preserve">La figura </w:t>
+      </w:r>
+      <w:r>
+        <w:rPr>
+          <w:szCs w:val="24"/>
+        </w:rPr>
+        <w:t>2, extret del mateix llibre,</w:t>
+      </w:r>
+      <w:r>
+        <w:rPr>
+          <w:szCs w:val="24"/>
+        </w:rPr>
+        <w:t xml:space="preserve"> mostra els problemes que </w:t>
+      </w:r>
+      <w:r>
+        <w:rPr>
+          <w:szCs w:val="24"/>
+        </w:rPr>
+        <w:t xml:space="preserve">resolen/produeixen les interaccions de patrons i </w:t>
+      </w:r>
+      <w:proofErr w:type="spellStart"/>
+      <w:r>
+        <w:rPr>
+          <w:szCs w:val="24"/>
+        </w:rPr>
+        <w:t>anti</w:t>
+      </w:r>
+      <w:proofErr w:type="spellEnd"/>
+      <w:r>
+        <w:rPr>
+          <w:szCs w:val="24"/>
+        </w:rPr>
+        <w:t>-patrons.</w:t>
+      </w:r>
+    </w:p>
+    <w:p>
+      <w:pPr>
+        <w:spacing w:line="480" w:lineRule="auto"/>
+        <w:ind w:firstLine="708"/>
+        <w:jc w:val="center"/>
+        <w:rPr>
+          <w:szCs w:val="24"/>
+        </w:rPr>
+      </w:pPr>
+      <w:r>
+        <w:rPr>
+          <w:noProof/>
+          <w:szCs w:val="24"/>
+          <w:lang w:eastAsia="ca-ES"/>
+        </w:rPr>
+        <w:drawing>
+          <wp:inline distT="0" distB="0" distL="0" distR="0">
+            <wp:extent cx="5391150" cy="4699000"/>
+            <wp:effectExtent l="0" t="0" r="0" b="6350"/>
+            <wp:docPr id="1" name="Picture 1" descr="C:\Users\lucmihai\Documents\TFG-FIB\Photos\release-it-pg-43.png"/>
+            <wp:cNvGraphicFramePr>
+              <a:graphicFrameLocks xmlns:a="http://schemas.openxmlformats.org/drawingml/2006/main" noChangeAspect="1"/>
+            </wp:cNvGraphicFramePr>
+            <a:graphic xmlns:a="http://schemas.openxmlformats.org/drawingml/2006/main">
+              <a:graphicData uri="http://schemas.openxmlformats.org/drawingml/2006/picture">
+                <pic:pic xmlns:pic="http://schemas.openxmlformats.org/drawingml/2006/picture">
+                  <pic:nvPicPr>
+                    <pic:cNvPr id="0" name="Picture 1" descr="C:\Users\lucmihai\Documents\TFG-FIB\Photos\release-it-pg-43.png"/>
+                    <pic:cNvPicPr>
+                      <a:picLocks noChangeAspect="1" noChangeArrowheads="1"/>
+                    </pic:cNvPicPr>
+                  </pic:nvPicPr>
+                  <pic:blipFill>
+                    <a:blip r:embed="rId9">
+                      <a:extLst>
+                        <a:ext uri="{28A0092B-C50C-407E-A947-70E740481C1C}">
+                          <a14:useLocalDpi xmlns:a14="http://schemas.microsoft.com/office/drawing/2010/main" val="0"/>
+                        </a:ext>
+                      </a:extLst>
+                    </a:blip>
+                    <a:srcRect/>
+                    <a:stretch>
+                      <a:fillRect/>
+                    </a:stretch>
+                  </pic:blipFill>
+                  <pic:spPr bwMode="auto">
+                    <a:xfrm>
+                      <a:off x="0" y="0"/>
+                      <a:ext cx="5391150" cy="4699000"/>
+                    </a:xfrm>
+                    <a:prstGeom prst="rect">
+                      <a:avLst/>
+                    </a:prstGeom>
+                    <a:noFill/>
+                    <a:ln>
+                      <a:noFill/>
+                    </a:ln>
+                  </pic:spPr>
+                </pic:pic>
+              </a:graphicData>
+            </a:graphic>
+          </wp:inline>
+        </w:drawing>
+      </w:r>
+    </w:p>
+    <w:p>
+      <w:pPr>
+        <w:spacing w:line="480" w:lineRule="auto"/>
+        <w:ind w:firstLine="708"/>
+        <w:jc w:val="center"/>
+        <w:rPr>
+          <w:szCs w:val="24"/>
+        </w:rPr>
+      </w:pPr>
+      <w:r>
+        <w:rPr>
+          <w:szCs w:val="24"/>
+        </w:rPr>
+        <w:t xml:space="preserve">Figura 2. Interacció entre patrons i </w:t>
+      </w:r>
+      <w:proofErr w:type="spellStart"/>
+      <w:r>
+        <w:rPr>
+          <w:szCs w:val="24"/>
+        </w:rPr>
+        <w:t>antipatrons</w:t>
+      </w:r>
+      <w:proofErr w:type="spellEnd"/>
+    </w:p>
+    <w:p>
+      <w:pPr>
+        <w:pStyle w:val="Heading1"/>
+      </w:pPr>
+      <w:proofErr w:type="spellStart"/>
+      <w:r>
+        <w:t>Patterns</w:t>
+      </w:r>
+      <w:proofErr w:type="spellEnd"/>
+      <w:r>
+        <w:t xml:space="preserve"> of </w:t>
+      </w:r>
+      <w:proofErr w:type="spellStart"/>
+      <w:r>
+        <w:t>resilience</w:t>
+      </w:r>
+      <w:proofErr w:type="spellEnd"/>
+      <w:r>
+        <w:t xml:space="preserve"> </w:t>
+      </w:r>
+    </w:p>
+    <w:p/>
+    <w:p>
+      <w:pPr>
+        <w:spacing w:line="480" w:lineRule="auto"/>
+        <w:jc w:val="both"/>
+      </w:pPr>
+      <w:r>
+        <w:tab/>
+      </w:r>
+      <w:proofErr w:type="spellStart"/>
+      <w:r>
+        <w:t>Uwe</w:t>
+      </w:r>
+      <w:proofErr w:type="spellEnd"/>
+      <w:r>
+        <w:t xml:space="preserve"> </w:t>
+      </w:r>
+      <w:proofErr w:type="spellStart"/>
+      <w:r>
+        <w:t>Frederichson</w:t>
+      </w:r>
+      <w:proofErr w:type="spellEnd"/>
+      <w:r>
+        <w:t xml:space="preserve"> té una sèrie de presentacions sobre la resiliència. Encara que son més recents, 2015, recupera principis </w:t>
+      </w:r>
+      <w:r>
+        <w:t xml:space="preserve">que Michael </w:t>
+      </w:r>
+      <w:proofErr w:type="spellStart"/>
+      <w:r>
+        <w:t>Nygard</w:t>
+      </w:r>
+      <w:proofErr w:type="spellEnd"/>
+      <w:r>
+        <w:t xml:space="preserve"> explica. També menciona i recomana el llibre que encara es considera com la bíblia de la resiliència.</w:t>
+      </w:r>
+    </w:p>
+    <w:p>
+      <w:pPr>
+        <w:pStyle w:val="Heading1"/>
+      </w:pPr>
+      <w:proofErr w:type="spellStart"/>
+      <w:r>
+        <w:lastRenderedPageBreak/>
+        <w:t>Resilience</w:t>
+      </w:r>
+      <w:proofErr w:type="spellEnd"/>
+      <w:r>
+        <w:t xml:space="preserve"> is </w:t>
+      </w:r>
+      <w:proofErr w:type="spellStart"/>
+      <w:r>
+        <w:t>by</w:t>
+      </w:r>
+      <w:proofErr w:type="spellEnd"/>
+      <w:r>
+        <w:t xml:space="preserve"> </w:t>
+      </w:r>
+      <w:proofErr w:type="spellStart"/>
+      <w:r>
+        <w:t>design</w:t>
+      </w:r>
+      <w:proofErr w:type="spellEnd"/>
+    </w:p>
+    <w:p>
+      <w:pPr>
+        <w:spacing w:line="480" w:lineRule="auto"/>
+        <w:jc w:val="both"/>
+      </w:pPr>
+    </w:p>
+    <w:p>
+      <w:pPr>
+        <w:spacing w:line="480" w:lineRule="auto"/>
+        <w:jc w:val="both"/>
+      </w:pPr>
+    </w:p>
+    <w:p>
+      <w:pPr>
+        <w:spacing w:line="480" w:lineRule="auto"/>
+        <w:jc w:val="both"/>
+      </w:pPr>
+    </w:p>
+    <w:p>
+      <w:pPr>
+        <w:pStyle w:val="Heading1"/>
+      </w:pPr>
+      <w:r>
+        <w:t>Principis proposats</w:t>
+      </w:r>
+    </w:p>
+    <w:p>
+      <w:pPr>
+        <w:spacing w:line="480" w:lineRule="auto"/>
+        <w:jc w:val="both"/>
+      </w:pPr>
     </w:p>
     <w:p>
       <w:pPr>
@@ -374,6 +770,48 @@
           <w:szCs w:val="24"/>
         </w:rPr>
       </w:pPr>
+      <w:r>
+        <w:rPr>
+          <w:szCs w:val="24"/>
+        </w:rPr>
+        <w:t>Els principis que el present treball ha implementat estan</w:t>
+      </w:r>
+      <w:bookmarkStart w:id="0" w:name="_GoBack"/>
+      <w:bookmarkEnd w:id="0"/>
+      <w:r>
+        <w:rPr>
+          <w:szCs w:val="24"/>
+        </w:rPr>
+        <w:t xml:space="preserve"> explicats a continuació. (</w:t>
+      </w:r>
+      <w:proofErr w:type="spellStart"/>
+      <w:r>
+        <w:rPr>
+          <w:szCs w:val="24"/>
+        </w:rPr>
+        <w:t>if</w:t>
+      </w:r>
+      <w:proofErr w:type="spellEnd"/>
+      <w:r>
+        <w:rPr>
+          <w:szCs w:val="24"/>
+        </w:rPr>
+        <w:t xml:space="preserve"> </w:t>
+      </w:r>
+      <w:proofErr w:type="spellStart"/>
+      <w:r>
+        <w:rPr>
+          <w:szCs w:val="24"/>
+        </w:rPr>
+        <w:t>necessary</w:t>
+      </w:r>
+      <w:proofErr w:type="spellEnd"/>
+      <w:r>
+        <w:rPr>
+          <w:szCs w:val="24"/>
+        </w:rPr>
+        <w:t>...)</w:t>
+      </w:r>
     </w:p>
     <w:p>
       <w:pPr>
@@ -394,16 +832,6 @@
           <w:szCs w:val="24"/>
         </w:rPr>
       </w:pPr>
-    </w:p>
-    <w:p>
-      <w:pPr>
-        <w:spacing w:line="480" w:lineRule="auto"/>
-        <w:ind w:firstLine="708"/>
-        <w:jc w:val="both"/>
-        <w:rPr>
-          <w:szCs w:val="24"/>
-        </w:rPr>
-      </w:pPr>
       <w:r>
         <w:rPr>
           <w:szCs w:val="24"/>
@@ -468,8 +896,8 @@
       </w:r>
     </w:p>
     <w:sectPr>
-      <w:headerReference w:type="default" r:id="rId9"/>
-      <w:footerReference w:type="default" r:id="rId10"/>
+      <w:headerReference w:type="default" r:id="rId10"/>
+      <w:footerReference w:type="default" r:id="rId11"/>
       <w:pgSz w:w="11906" w:h="16838"/>
       <w:pgMar w:top="1417" w:right="1701" w:bottom="1417" w:left="1701" w:header="567" w:footer="850" w:gutter="0"/>
       <w:cols w:space="708"/>
@@ -566,7 +994,7 @@
             <w:noProof/>
             <w:lang w:val="es-ES"/>
           </w:rPr>
-          <w:t>2</w:t>
+          <w:t>4</w:t>
         </w:r>
         <w:r>
           <w:fldChar w:fldCharType="end"/>
@@ -2063,7 +2491,7 @@
 </file>
 
 <file path=customXml/itemProps1.xml><?xml version="1.0" encoding="utf-8"?>
-<ds:datastoreItem xmlns:ds="http://schemas.openxmlformats.org/officeDocument/2006/customXml" ds:itemID="{117B6BAB-CA92-41A3-BD39-7B384269064C}">
+<ds:datastoreItem xmlns:ds="http://schemas.openxmlformats.org/officeDocument/2006/customXml" ds:itemID="{B9D98566-A9C4-4BB6-AA07-7577EDCEF953}">
   <ds:schemaRefs>
     <ds:schemaRef ds:uri="http://schemas.openxmlformats.org/officeDocument/2006/bibliography"/>
   </ds:schemaRefs>

</xml_diff>

<commit_message>
principis de resiliencia al 60%
</commit_message>
<xml_diff>
--- a/Principis de resiliencia.docx
+++ b/Principis de resiliencia.docx
@@ -553,6 +553,20 @@
           <w:szCs w:val="24"/>
         </w:rPr>
         <w:t>-patrons.</w:t>
+      </w:r>
+      <w:r>
+        <w:rPr>
+          <w:szCs w:val="24"/>
+        </w:rPr>
+        <w:t xml:space="preserve"> Els ovals representen problemes, els quadrats els patrons </w:t>
+      </w:r>
+      <w:bookmarkStart w:id="0" w:name="_GoBack"/>
+      <w:bookmarkEnd w:id="0"/>
+      <w:r>
+        <w:rPr>
+          <w:szCs w:val="24"/>
+        </w:rPr>
+        <w:t xml:space="preserve"> </w:t>
       </w:r>
     </w:p>
     <w:p>
@@ -774,15 +788,7 @@
         <w:rPr>
           <w:szCs w:val="24"/>
         </w:rPr>
-        <w:t>Els principis que el present treball ha implementat estan</w:t>
-      </w:r>
-      <w:bookmarkStart w:id="0" w:name="_GoBack"/>
-      <w:bookmarkEnd w:id="0"/>
-      <w:r>
-        <w:rPr>
-          <w:szCs w:val="24"/>
-        </w:rPr>
-        <w:t xml:space="preserve"> explicats a continuació. (</w:t>
+        <w:t>Els principis que el present treball ha implementat estan explicats a continuació. (</w:t>
       </w:r>
       <w:proofErr w:type="spellStart"/>
       <w:r>
@@ -994,7 +1000,7 @@
             <w:noProof/>
             <w:lang w:val="es-ES"/>
           </w:rPr>
-          <w:t>4</w:t>
+          <w:t>3</w:t>
         </w:r>
         <w:r>
           <w:fldChar w:fldCharType="end"/>
@@ -2491,7 +2497,7 @@
 </file>
 
 <file path=customXml/itemProps1.xml><?xml version="1.0" encoding="utf-8"?>
-<ds:datastoreItem xmlns:ds="http://schemas.openxmlformats.org/officeDocument/2006/customXml" ds:itemID="{B9D98566-A9C4-4BB6-AA07-7577EDCEF953}">
+<ds:datastoreItem xmlns:ds="http://schemas.openxmlformats.org/officeDocument/2006/customXml" ds:itemID="{331EFD4C-9659-4ABB-8990-723CA05AB5DB}">
   <ds:schemaRefs>
     <ds:schemaRef ds:uri="http://schemas.openxmlformats.org/officeDocument/2006/bibliography"/>
   </ds:schemaRefs>

</xml_diff>

<commit_message>
15% del llibre release it, 95% de l'apartat remaining
</commit_message>
<xml_diff>
--- a/Principis de resiliencia.docx
+++ b/Principis de resiliencia.docx
@@ -288,55 +288,155 @@
         <w:rPr>
           <w:szCs w:val="24"/>
         </w:rPr>
-        <w:t xml:space="preserve"> tracta el tema de la resiliència software des de la seva experiència. L’enfocament que utilitza </w:t>
-      </w:r>
-      <w:r>
-        <w:rPr>
-          <w:szCs w:val="24"/>
-        </w:rPr>
-        <w:t xml:space="preserve">consisteix en </w:t>
-      </w:r>
-      <w:r>
-        <w:rPr>
-          <w:szCs w:val="24"/>
-        </w:rPr>
-        <w:t xml:space="preserve"> identificar alguns dels patrons de software que tenen la “capacitat” de convertir-se en </w:t>
-      </w:r>
-      <w:proofErr w:type="spellStart"/>
-      <w:r>
-        <w:rPr>
-          <w:szCs w:val="24"/>
-        </w:rPr>
-        <w:t>anti</w:t>
-      </w:r>
-      <w:proofErr w:type="spellEnd"/>
-      <w:r>
-        <w:rPr>
-          <w:szCs w:val="24"/>
-        </w:rPr>
-        <w:t>-patrons</w:t>
-      </w:r>
-      <w:r>
-        <w:rPr>
-          <w:szCs w:val="24"/>
-        </w:rPr>
-        <w:t>, analitzar aquestes situacions i proposar altres patrons que proporcionin resiliència al software. Per situacions s’entén a més de circumstancies, paradigmes o arquitectures que segueixen o tenen les aplicacions.</w:t>
-      </w:r>
-    </w:p>
-    <w:p>
-      <w:pPr>
-        <w:pStyle w:val="Heading1"/>
-      </w:pPr>
-      <w:r>
-        <w:t xml:space="preserve">Release </w:t>
-      </w:r>
-      <w:proofErr w:type="spellStart"/>
-      <w:r>
-        <w:t>it</w:t>
-      </w:r>
-      <w:proofErr w:type="spellEnd"/>
-    </w:p>
-    <w:p/>
+        <w:t xml:space="preserve"> tracta el tema de la resiliència software des de la seva experiència. </w:t>
+      </w:r>
+      <w:r>
+        <w:rPr>
+          <w:szCs w:val="24"/>
+        </w:rPr>
+        <w:t xml:space="preserve">Cal dir que el terme de resiliència </w:t>
+      </w:r>
+      <w:r>
+        <w:rPr>
+          <w:szCs w:val="24"/>
+        </w:rPr>
+        <w:t xml:space="preserve">ha anat evolucionant. </w:t>
+      </w:r>
+      <w:r>
+        <w:rPr>
+          <w:szCs w:val="24"/>
+        </w:rPr>
+        <w:t xml:space="preserve">Hi ha tres termes que estan molt relacionats. El primer </w:t>
+      </w:r>
+      <w:r>
+        <w:rPr>
+          <w:szCs w:val="24"/>
+        </w:rPr>
+        <w:t>és</w:t>
+      </w:r>
+      <w:r>
+        <w:rPr>
+          <w:szCs w:val="24"/>
+        </w:rPr>
+        <w:t xml:space="preserve"> el</w:t>
+      </w:r>
+      <w:r>
+        <w:rPr>
+          <w:szCs w:val="24"/>
+        </w:rPr>
+        <w:t xml:space="preserve"> concepte</w:t>
+      </w:r>
+      <w:r>
+        <w:rPr>
+          <w:szCs w:val="24"/>
+        </w:rPr>
+        <w:t xml:space="preserve"> de </w:t>
+      </w:r>
+      <w:proofErr w:type="spellStart"/>
+      <w:r>
+        <w:rPr>
+          <w:i/>
+          <w:szCs w:val="24"/>
+        </w:rPr>
+        <w:t>Fault</w:t>
+      </w:r>
+      <w:proofErr w:type="spellEnd"/>
+      <w:r>
+        <w:rPr>
+          <w:i/>
+          <w:szCs w:val="24"/>
+        </w:rPr>
+        <w:t xml:space="preserve"> </w:t>
+      </w:r>
+      <w:proofErr w:type="spellStart"/>
+      <w:r>
+        <w:rPr>
+          <w:i/>
+          <w:szCs w:val="24"/>
+        </w:rPr>
+        <w:t>Tolerance</w:t>
+      </w:r>
+      <w:proofErr w:type="spellEnd"/>
+      <w:r>
+        <w:rPr>
+          <w:szCs w:val="24"/>
+        </w:rPr>
+        <w:t xml:space="preserve">, que consisteix en construir software robust. Es a dir, la fallida d’un </w:t>
+      </w:r>
+      <w:r>
+        <w:rPr>
+          <w:szCs w:val="24"/>
+        </w:rPr>
+        <w:t>component</w:t>
+      </w:r>
+      <w:r>
+        <w:rPr>
+          <w:szCs w:val="24"/>
+        </w:rPr>
+        <w:t xml:space="preserve"> que no comporti la caiguda de tot el sistema.</w:t>
+      </w:r>
+      <w:r>
+        <w:rPr>
+          <w:szCs w:val="24"/>
+        </w:rPr>
+        <w:t xml:space="preserve"> El segon concepte és el de la resiliència, tal com s’ha mencionat, és la capacitat recuperar-se.  </w:t>
+      </w:r>
+      <w:r>
+        <w:rPr>
+          <w:szCs w:val="24"/>
+        </w:rPr>
+        <w:t xml:space="preserve"> </w:t>
+      </w:r>
+      <w:r>
+        <w:rPr>
+          <w:szCs w:val="24"/>
+        </w:rPr>
+        <w:t xml:space="preserve">Finalment el concepte </w:t>
+      </w:r>
+      <w:proofErr w:type="spellStart"/>
+      <w:r>
+        <w:rPr>
+          <w:szCs w:val="24"/>
+        </w:rPr>
+        <w:t>d’</w:t>
+      </w:r>
+      <w:r>
+        <w:rPr>
+          <w:i/>
+          <w:szCs w:val="24"/>
+        </w:rPr>
+        <w:t>Anti</w:t>
+      </w:r>
+      <w:proofErr w:type="spellEnd"/>
+      <w:r>
+        <w:rPr>
+          <w:i/>
+          <w:szCs w:val="24"/>
+        </w:rPr>
+        <w:t xml:space="preserve"> </w:t>
+      </w:r>
+      <w:proofErr w:type="spellStart"/>
+      <w:r>
+        <w:rPr>
+          <w:i/>
+          <w:szCs w:val="24"/>
+        </w:rPr>
+        <w:t>Fragility</w:t>
+      </w:r>
+      <w:proofErr w:type="spellEnd"/>
+      <w:r>
+        <w:rPr>
+          <w:szCs w:val="24"/>
+        </w:rPr>
+        <w:t xml:space="preserve"> que</w:t>
+      </w:r>
+      <w:r>
+        <w:rPr>
+          <w:szCs w:val="24"/>
+        </w:rPr>
+        <w:t xml:space="preserve"> és la capacitat d’un sistema no només de tornar a l’estat normal sinó avançar cap a un estat millor.</w:t>
+      </w:r>
+    </w:p>
     <w:p>
       <w:pPr>
         <w:spacing w:line="480" w:lineRule="auto"/>
@@ -350,160 +450,31 @@
         <w:rPr>
           <w:szCs w:val="24"/>
         </w:rPr>
-        <w:t>Ara</w:t>
-      </w:r>
-      <w:r>
-        <w:rPr>
-          <w:szCs w:val="24"/>
-        </w:rPr>
-        <w:t xml:space="preserve"> analitzarem alguns dels patrons que Michael T. </w:t>
-      </w:r>
-      <w:proofErr w:type="spellStart"/>
-      <w:r>
-        <w:rPr>
-          <w:szCs w:val="24"/>
-        </w:rPr>
-        <w:t>Nygard</w:t>
-      </w:r>
-      <w:proofErr w:type="spellEnd"/>
-      <w:r>
-        <w:rPr>
-          <w:szCs w:val="24"/>
-        </w:rPr>
-        <w:t xml:space="preserve"> proposa en el seu llibre per aconseguir soft</w:t>
-      </w:r>
-      <w:r>
-        <w:rPr>
-          <w:szCs w:val="24"/>
-        </w:rPr>
-        <w:t xml:space="preserve">ware resilient o més resilient. Alguns d’aquests patrons ja venen incorporats als </w:t>
-      </w:r>
-      <w:r>
-        <w:rPr>
-          <w:i/>
-          <w:szCs w:val="24"/>
-        </w:rPr>
-        <w:t>bons-costums</w:t>
-      </w:r>
-      <w:r>
-        <w:rPr>
-          <w:szCs w:val="24"/>
-        </w:rPr>
-        <w:t xml:space="preserve"> i/o a </w:t>
-      </w:r>
-      <w:proofErr w:type="spellStart"/>
-      <w:r>
-        <w:rPr>
-          <w:i/>
-          <w:szCs w:val="24"/>
-        </w:rPr>
-        <w:t>frameworks</w:t>
-      </w:r>
-      <w:proofErr w:type="spellEnd"/>
-      <w:r>
-        <w:rPr>
-          <w:szCs w:val="24"/>
-        </w:rPr>
-        <w:t xml:space="preserve"> corresponents.</w:t>
-      </w:r>
-      <w:r>
-        <w:rPr>
-          <w:szCs w:val="24"/>
-        </w:rPr>
-        <w:t xml:space="preserve"> Des del principi deixa clar que la principal motivació en construir software resilient, finalment arriba a ser la econòmica. El subtítol de la portava o indica: “</w:t>
-      </w:r>
-      <w:proofErr w:type="spellStart"/>
-      <w:r>
-        <w:rPr>
-          <w:i/>
-          <w:szCs w:val="24"/>
-        </w:rPr>
-        <w:t>Design</w:t>
-      </w:r>
-      <w:proofErr w:type="spellEnd"/>
-      <w:r>
-        <w:rPr>
-          <w:i/>
-          <w:szCs w:val="24"/>
-        </w:rPr>
-        <w:t xml:space="preserve"> </w:t>
-      </w:r>
-      <w:proofErr w:type="spellStart"/>
-      <w:r>
-        <w:rPr>
-          <w:i/>
-          <w:szCs w:val="24"/>
-        </w:rPr>
-        <w:t>and</w:t>
-      </w:r>
-      <w:proofErr w:type="spellEnd"/>
-      <w:r>
-        <w:rPr>
-          <w:i/>
-          <w:szCs w:val="24"/>
-        </w:rPr>
-        <w:t xml:space="preserve"> </w:t>
-      </w:r>
-      <w:proofErr w:type="spellStart"/>
-      <w:r>
-        <w:rPr>
-          <w:i/>
-          <w:szCs w:val="24"/>
-        </w:rPr>
-        <w:t>Deploy</w:t>
-      </w:r>
-      <w:proofErr w:type="spellEnd"/>
-      <w:r>
-        <w:rPr>
-          <w:i/>
-          <w:szCs w:val="24"/>
-        </w:rPr>
-        <w:t xml:space="preserve"> </w:t>
-      </w:r>
-      <w:proofErr w:type="spellStart"/>
-      <w:r>
-        <w:rPr>
-          <w:i/>
-          <w:szCs w:val="24"/>
-        </w:rPr>
-        <w:t>Production-Ready</w:t>
-      </w:r>
-      <w:proofErr w:type="spellEnd"/>
-      <w:r>
-        <w:rPr>
-          <w:i/>
-          <w:szCs w:val="24"/>
-        </w:rPr>
-        <w:t xml:space="preserve"> </w:t>
-      </w:r>
-      <w:proofErr w:type="spellStart"/>
-      <w:r>
-        <w:rPr>
-          <w:i/>
-          <w:szCs w:val="24"/>
-        </w:rPr>
-        <w:t>Doftware</w:t>
-      </w:r>
-      <w:proofErr w:type="spellEnd"/>
-      <w:r>
-        <w:rPr>
-          <w:i/>
-          <w:szCs w:val="24"/>
-        </w:rPr>
-        <w:t>.</w:t>
-      </w:r>
-      <w:r>
-        <w:rPr>
-          <w:i/>
-          <w:szCs w:val="24"/>
-        </w:rPr>
-        <w:t xml:space="preserve"> </w:t>
-      </w:r>
-      <w:r>
-        <w:rPr>
-          <w:szCs w:val="24"/>
-        </w:rPr>
-        <w:t xml:space="preserve">Segons sosté, una decisió de disseny és una decisió econòmica amb un pes molt major en l’entorn de producció. En conclusió la programació ha de ser pragmàtica, ha d’estar orientada a l’entorn de producció, no a l’entorn de proves o QA.   </w:t>
+        <w:t xml:space="preserve">Nosaltres </w:t>
+      </w:r>
+      <w:r>
+        <w:rPr>
+          <w:szCs w:val="24"/>
+        </w:rPr>
+        <w:t>entenem per aplicació resilient aquella que segueix donant servei a un determinat nivell de qualita</w:t>
+      </w:r>
+      <w:r>
+        <w:rPr>
+          <w:szCs w:val="24"/>
+        </w:rPr>
+        <w:t>t després d’haver patit errors</w:t>
+      </w:r>
+      <w:r>
+        <w:rPr>
+          <w:szCs w:val="24"/>
+        </w:rPr>
+        <w:t xml:space="preserve"> i és </w:t>
+      </w:r>
+      <w:r>
+        <w:rPr>
+          <w:szCs w:val="24"/>
+        </w:rPr>
+        <w:t xml:space="preserve">capaç de tornar a l’estat normal recuperant la totalitat del servei. En el cas ideal aquesta recuperació és transparent de cara a l’usuari. En els altres casos s’informa l’usuari que la funcionalitat no esta disponible temporalment i es torna a informar quan s’hagi efectuat la recuperació. </w:t>
       </w:r>
     </w:p>
     <w:p>
@@ -515,30 +486,279 @@
           <w:szCs w:val="24"/>
         </w:rPr>
       </w:pPr>
-      <w:r>
-        <w:rPr>
-          <w:szCs w:val="24"/>
-        </w:rPr>
+    </w:p>
+    <w:p>
+      <w:pPr>
+        <w:pStyle w:val="Heading1"/>
+      </w:pPr>
+      <w:r>
         <w:lastRenderedPageBreak/>
-        <w:t xml:space="preserve">La figura </w:t>
-      </w:r>
-      <w:r>
-        <w:rPr>
-          <w:szCs w:val="24"/>
-        </w:rPr>
-        <w:t>2, extret del mateix llibre,</w:t>
-      </w:r>
-      <w:r>
-        <w:rPr>
-          <w:szCs w:val="24"/>
-        </w:rPr>
-        <w:t xml:space="preserve"> mostra els problemes que </w:t>
-      </w:r>
-      <w:r>
-        <w:rPr>
-          <w:szCs w:val="24"/>
-        </w:rPr>
-        <w:t xml:space="preserve">resolen/produeixen les interaccions de patrons i </w:t>
+        <w:t xml:space="preserve">Release </w:t>
+      </w:r>
+      <w:proofErr w:type="spellStart"/>
+      <w:r>
+        <w:t>it</w:t>
+      </w:r>
+      <w:proofErr w:type="spellEnd"/>
+    </w:p>
+    <w:p/>
+    <w:p>
+      <w:pPr>
+        <w:spacing w:line="480" w:lineRule="auto"/>
+        <w:ind w:firstLine="708"/>
+        <w:jc w:val="both"/>
+        <w:rPr>
+          <w:szCs w:val="24"/>
+        </w:rPr>
+      </w:pPr>
+      <w:r>
+        <w:rPr>
+          <w:szCs w:val="24"/>
+        </w:rPr>
+        <w:t>Ara</w:t>
+      </w:r>
+      <w:r>
+        <w:rPr>
+          <w:szCs w:val="24"/>
+        </w:rPr>
+        <w:t xml:space="preserve"> analitzarem alguns dels patrons que Michael T. </w:t>
+      </w:r>
+      <w:proofErr w:type="spellStart"/>
+      <w:r>
+        <w:rPr>
+          <w:szCs w:val="24"/>
+        </w:rPr>
+        <w:t>Nygard</w:t>
+      </w:r>
+      <w:proofErr w:type="spellEnd"/>
+      <w:r>
+        <w:rPr>
+          <w:szCs w:val="24"/>
+        </w:rPr>
+        <w:t xml:space="preserve"> proposa en el seu llibre per aconseguir </w:t>
+      </w:r>
+      <w:r>
+        <w:rPr>
+          <w:szCs w:val="24"/>
+        </w:rPr>
+        <w:t>aplicacions</w:t>
+      </w:r>
+      <w:r>
+        <w:rPr>
+          <w:szCs w:val="24"/>
+        </w:rPr>
+        <w:t xml:space="preserve"> resilient o més resilient. Alguns d’aquests patrons ja venen incorporats als </w:t>
+      </w:r>
+      <w:r>
+        <w:rPr>
+          <w:i/>
+          <w:szCs w:val="24"/>
+        </w:rPr>
+        <w:t>bons-costums</w:t>
+      </w:r>
+      <w:r>
+        <w:rPr>
+          <w:szCs w:val="24"/>
+        </w:rPr>
+        <w:t xml:space="preserve"> i/o a </w:t>
+      </w:r>
+      <w:proofErr w:type="spellStart"/>
+      <w:r>
+        <w:rPr>
+          <w:i/>
+          <w:szCs w:val="24"/>
+        </w:rPr>
+        <w:t>frameworks</w:t>
+      </w:r>
+      <w:proofErr w:type="spellEnd"/>
+      <w:r>
+        <w:rPr>
+          <w:szCs w:val="24"/>
+        </w:rPr>
+        <w:t xml:space="preserve"> corresponents.</w:t>
+      </w:r>
+      <w:r>
+        <w:rPr>
+          <w:szCs w:val="24"/>
+        </w:rPr>
+        <w:t xml:space="preserve"> Des del principi deixa clar que la principal motivació en construir software resilient, finalment arriba a ser la eco</w:t>
+      </w:r>
+      <w:r>
+        <w:rPr>
+          <w:szCs w:val="24"/>
+        </w:rPr>
+        <w:t>nòmica. El subtítol de la portad</w:t>
+      </w:r>
+      <w:r>
+        <w:rPr>
+          <w:szCs w:val="24"/>
+        </w:rPr>
+        <w:t xml:space="preserve">a </w:t>
+      </w:r>
+      <w:r>
+        <w:rPr>
+          <w:szCs w:val="24"/>
+        </w:rPr>
+        <w:t>h</w:t>
+      </w:r>
+      <w:r>
+        <w:rPr>
+          <w:szCs w:val="24"/>
+        </w:rPr>
+        <w:t>o indica: “</w:t>
+      </w:r>
+      <w:proofErr w:type="spellStart"/>
+      <w:r>
+        <w:rPr>
+          <w:i/>
+          <w:szCs w:val="24"/>
+        </w:rPr>
+        <w:t>Design</w:t>
+      </w:r>
+      <w:proofErr w:type="spellEnd"/>
+      <w:r>
+        <w:rPr>
+          <w:i/>
+          <w:szCs w:val="24"/>
+        </w:rPr>
+        <w:t xml:space="preserve"> </w:t>
+      </w:r>
+      <w:proofErr w:type="spellStart"/>
+      <w:r>
+        <w:rPr>
+          <w:i/>
+          <w:szCs w:val="24"/>
+        </w:rPr>
+        <w:t>and</w:t>
+      </w:r>
+      <w:proofErr w:type="spellEnd"/>
+      <w:r>
+        <w:rPr>
+          <w:i/>
+          <w:szCs w:val="24"/>
+        </w:rPr>
+        <w:t xml:space="preserve"> </w:t>
+      </w:r>
+      <w:proofErr w:type="spellStart"/>
+      <w:r>
+        <w:rPr>
+          <w:i/>
+          <w:szCs w:val="24"/>
+        </w:rPr>
+        <w:t>Deploy</w:t>
+      </w:r>
+      <w:proofErr w:type="spellEnd"/>
+      <w:r>
+        <w:rPr>
+          <w:i/>
+          <w:szCs w:val="24"/>
+        </w:rPr>
+        <w:t xml:space="preserve"> </w:t>
+      </w:r>
+      <w:proofErr w:type="spellStart"/>
+      <w:r>
+        <w:rPr>
+          <w:i/>
+          <w:szCs w:val="24"/>
+        </w:rPr>
+        <w:t>Production-Ready</w:t>
+      </w:r>
+      <w:proofErr w:type="spellEnd"/>
+      <w:r>
+        <w:rPr>
+          <w:i/>
+          <w:szCs w:val="24"/>
+        </w:rPr>
+        <w:t xml:space="preserve"> </w:t>
+      </w:r>
+      <w:proofErr w:type="spellStart"/>
+      <w:r>
+        <w:rPr>
+          <w:i/>
+          <w:szCs w:val="24"/>
+        </w:rPr>
+        <w:t>Doftware</w:t>
+      </w:r>
+      <w:proofErr w:type="spellEnd"/>
+      <w:r>
+        <w:rPr>
+          <w:i/>
+          <w:szCs w:val="24"/>
+        </w:rPr>
+        <w:t>.</w:t>
+      </w:r>
+      <w:r>
+        <w:rPr>
+          <w:i/>
+          <w:szCs w:val="24"/>
+        </w:rPr>
+        <w:t xml:space="preserve"> </w:t>
+      </w:r>
+      <w:r>
+        <w:rPr>
+          <w:szCs w:val="24"/>
+        </w:rPr>
+        <w:t xml:space="preserve">Segons sosté, una decisió de disseny és una </w:t>
+      </w:r>
+      <w:r>
+        <w:rPr>
+          <w:szCs w:val="24"/>
+        </w:rPr>
+        <w:t xml:space="preserve">decisió econòmica; i qualsevol </w:t>
+      </w:r>
+      <w:r>
+        <w:rPr>
+          <w:i/>
+          <w:szCs w:val="24"/>
+        </w:rPr>
+        <w:t>estalvi</w:t>
+      </w:r>
+      <w:r>
+        <w:rPr>
+          <w:szCs w:val="24"/>
+        </w:rPr>
+        <w:t xml:space="preserve"> que es vulgui fer en aquesta fase tindrà repercussions </w:t>
+      </w:r>
+      <w:r>
+        <w:rPr>
+          <w:i/>
+          <w:szCs w:val="24"/>
+        </w:rPr>
+        <w:t>cares</w:t>
+      </w:r>
+      <w:r>
+        <w:rPr>
+          <w:szCs w:val="24"/>
+        </w:rPr>
+        <w:t xml:space="preserve"> en producció.</w:t>
+      </w:r>
+      <w:r>
+        <w:rPr>
+          <w:szCs w:val="24"/>
+        </w:rPr>
+        <w:t xml:space="preserve"> Per tant, </w:t>
+      </w:r>
+      <w:r>
+        <w:rPr>
+          <w:szCs w:val="24"/>
+        </w:rPr>
+        <w:t xml:space="preserve">la programació ha de ser pragmàtica,  orientada a l’entorn de producció, no a l’entorn de proves o QA.   </w:t>
+      </w:r>
+    </w:p>
+    <w:p>
+      <w:pPr>
+        <w:spacing w:line="480" w:lineRule="auto"/>
+        <w:ind w:firstLine="708"/>
+        <w:jc w:val="both"/>
+        <w:rPr>
+          <w:szCs w:val="24"/>
+        </w:rPr>
+      </w:pPr>
+      <w:r>
+        <w:rPr>
+          <w:szCs w:val="24"/>
+        </w:rPr>
+        <w:t xml:space="preserve">Encara que és difícil trobar-se dos vegades amb el mateix problema, tard o d’hora surten els </w:t>
       </w:r>
       <w:proofErr w:type="spellStart"/>
       <w:r>
@@ -558,10 +778,372 @@
         <w:rPr>
           <w:szCs w:val="24"/>
         </w:rPr>
-        <w:t xml:space="preserve"> Els ovals representen problemes, els quadrats els patrons </w:t>
-      </w:r>
-      <w:bookmarkStart w:id="0" w:name="_GoBack"/>
-      <w:bookmarkEnd w:id="0"/>
+        <w:t xml:space="preserve"> </w:t>
+      </w:r>
+      <w:r>
+        <w:rPr>
+          <w:szCs w:val="24"/>
+        </w:rPr>
+        <w:t>Són aquelles</w:t>
+      </w:r>
+      <w:r>
+        <w:rPr>
+          <w:szCs w:val="24"/>
+        </w:rPr>
+        <w:t xml:space="preserve"> situacions sistemàtiques que porten a errors</w:t>
+      </w:r>
+      <w:r>
+        <w:rPr>
+          <w:szCs w:val="24"/>
+        </w:rPr>
+        <w:t xml:space="preserve">, i per tant </w:t>
+      </w:r>
+      <w:r>
+        <w:rPr>
+          <w:szCs w:val="24"/>
+        </w:rPr>
+        <w:t xml:space="preserve">es poden aplicar </w:t>
+      </w:r>
+      <w:r>
+        <w:rPr>
+          <w:szCs w:val="24"/>
+        </w:rPr>
+        <w:t xml:space="preserve">solucions generals. </w:t>
+      </w:r>
+      <w:r>
+        <w:rPr>
+          <w:szCs w:val="24"/>
+        </w:rPr>
+        <w:t xml:space="preserve">Enfocat en quatre grans temes el llibre estudia en profunditat els problemes que provoquen els </w:t>
+      </w:r>
+      <w:proofErr w:type="spellStart"/>
+      <w:r>
+        <w:rPr>
+          <w:szCs w:val="24"/>
+        </w:rPr>
+        <w:t>anti</w:t>
+      </w:r>
+      <w:proofErr w:type="spellEnd"/>
+      <w:r>
+        <w:rPr>
+          <w:szCs w:val="24"/>
+        </w:rPr>
+        <w:t xml:space="preserve"> patrons i els patrons corresponents a les solucions. Els primers dos grans temes compactes són l’estabilitat i la capacitat. Els darrers dos són principis generals de disseny i operacions. Encara i estant enfocat només en l’entorn de producció el llibre </w:t>
+      </w:r>
+      <w:r>
+        <w:rPr>
+          <w:szCs w:val="24"/>
+        </w:rPr>
+        <w:t>aconsegueix</w:t>
+      </w:r>
+      <w:r>
+        <w:rPr>
+          <w:szCs w:val="24"/>
+        </w:rPr>
+        <w:t xml:space="preserve"> donar una visió prou completa del patrons que es podrien aplicar per aconseguir software resilient.</w:t>
+      </w:r>
+    </w:p>
+    <w:p>
+      <w:pPr>
+        <w:pStyle w:val="Heading2"/>
+      </w:pPr>
+      <w:r>
+        <w:t>Estabilitat</w:t>
+      </w:r>
+    </w:p>
+    <w:p/>
+    <w:p>
+      <w:pPr>
+        <w:spacing w:line="480" w:lineRule="auto"/>
+        <w:jc w:val="both"/>
+      </w:pPr>
+      <w:r>
+        <w:tab/>
+        <w:t xml:space="preserve">Com ja havíem dit el primer tema que tracta és l’estabilitat. El software resilient ha de ser estable. Un error d’una certa funcionalitat no pot ser que ens faci caure tot el sistema, deixant-nos sense poder fer res més abans de reiniciar l’aplicació o el </w:t>
+      </w:r>
+      <w:r>
+        <w:lastRenderedPageBreak/>
+        <w:t xml:space="preserve">servidor. L’autor identifica una gran varietat d’elements com a </w:t>
+      </w:r>
+      <w:proofErr w:type="spellStart"/>
+      <w:r>
+        <w:t>anti</w:t>
+      </w:r>
+      <w:proofErr w:type="spellEnd"/>
+      <w:r>
+        <w:t xml:space="preserve"> patrons en aquest tema. Aquests </w:t>
+      </w:r>
+      <w:commentRangeStart w:id="0"/>
+      <w:r>
+        <w:t>són</w:t>
+      </w:r>
+      <w:commentRangeEnd w:id="0"/>
+      <w:r>
+        <w:rPr>
+          <w:rStyle w:val="CommentReference"/>
+        </w:rPr>
+        <w:commentReference w:id="0"/>
+      </w:r>
+      <w:r>
+        <w:t xml:space="preserve">:  </w:t>
+      </w:r>
+      <w:r>
+        <w:t xml:space="preserve">els punts d’integració, les reaccions en cadena, cascades d’errors, els usuaris, </w:t>
+      </w:r>
+      <w:r>
+        <w:rPr>
+          <w:i/>
+        </w:rPr>
+        <w:t>threads</w:t>
+      </w:r>
+      <w:r>
+        <w:t xml:space="preserve"> bloquejats, atacs d’auto denegació de servei, efectes d’escalat, capacitats no balancejades, respostes lents, </w:t>
+      </w:r>
+      <w:proofErr w:type="spellStart"/>
+      <w:r>
+        <w:t>SLA’s</w:t>
+      </w:r>
+      <w:proofErr w:type="spellEnd"/>
+      <w:r>
+        <w:t xml:space="preserve">, respostes no determinades. </w:t>
+      </w:r>
+    </w:p>
+    <w:p>
+      <w:pPr>
+        <w:spacing w:line="480" w:lineRule="auto"/>
+        <w:jc w:val="both"/>
+      </w:pPr>
+      <w:r>
+        <w:t xml:space="preserve">Els punts d’integració es van multiplicant conforme el sistema d’informació d’una organització va creixent. Cada cop hi ha més fonts i consumidors  d’informació que es necessiten integrar, necessiten interaccionar. </w:t>
+      </w:r>
+      <w:r>
+        <w:t xml:space="preserve">Per exemple, CRM, ERP, MRP, BPO entre d’altres. </w:t>
+      </w:r>
+      <w:r>
+        <w:t xml:space="preserve">Per tant cada </w:t>
+      </w:r>
+      <w:proofErr w:type="spellStart"/>
+      <w:r>
+        <w:t>socket</w:t>
+      </w:r>
+      <w:proofErr w:type="spellEnd"/>
+      <w:r>
+        <w:t xml:space="preserve">, procés, </w:t>
+      </w:r>
+      <w:proofErr w:type="spellStart"/>
+      <w:r>
+        <w:t>pipe</w:t>
+      </w:r>
+      <w:proofErr w:type="spellEnd"/>
+      <w:r>
+        <w:t xml:space="preserve"> o crida remota pot i arribarà a penjar-se. </w:t>
+      </w:r>
+    </w:p>
+    <w:p>
+      <w:pPr>
+        <w:spacing w:line="480" w:lineRule="auto"/>
+        <w:jc w:val="both"/>
+      </w:pPr>
+      <w:r>
+        <w:t>Les reaccions en cadena tenen</w:t>
+      </w:r>
+      <w:r>
+        <w:t xml:space="preserve"> que veure amb temes d’escalabilitat a nivell horitzontal. La figura 3 mostra una granja amb vuit servidors darrere un balancejador de carrega. </w:t>
+      </w:r>
+    </w:p>
+    <w:p>
+      <w:pPr>
+        <w:spacing w:line="480" w:lineRule="auto"/>
+        <w:jc w:val="center"/>
+      </w:pPr>
+      <w:r>
+        <w:rPr>
+          <w:noProof/>
+          <w:lang w:eastAsia="ca-ES"/>
+        </w:rPr>
+        <w:drawing>
+          <wp:inline distT="0" distB="0" distL="0" distR="0" wp14:anchorId="32CC6FFA" wp14:editId="1298C08A">
+            <wp:extent cx="5095875" cy="2095500"/>
+            <wp:effectExtent l="0" t="0" r="9525" b="0"/>
+            <wp:docPr id="2" name="Picture 2"/>
+            <wp:cNvGraphicFramePr>
+              <a:graphicFrameLocks xmlns:a="http://schemas.openxmlformats.org/drawingml/2006/main" noChangeAspect="1"/>
+            </wp:cNvGraphicFramePr>
+            <a:graphic xmlns:a="http://schemas.openxmlformats.org/drawingml/2006/main">
+              <a:graphicData uri="http://schemas.openxmlformats.org/drawingml/2006/picture">
+                <pic:pic xmlns:pic="http://schemas.openxmlformats.org/drawingml/2006/picture">
+                  <pic:nvPicPr>
+                    <pic:cNvPr id="0" name=""/>
+                    <pic:cNvPicPr/>
+                  </pic:nvPicPr>
+                  <pic:blipFill>
+                    <a:blip r:embed="rId10"/>
+                    <a:stretch>
+                      <a:fillRect/>
+                    </a:stretch>
+                  </pic:blipFill>
+                  <pic:spPr>
+                    <a:xfrm>
+                      <a:off x="0" y="0"/>
+                      <a:ext cx="5095875" cy="2095500"/>
+                    </a:xfrm>
+                    <a:prstGeom prst="rect">
+                      <a:avLst/>
+                    </a:prstGeom>
+                  </pic:spPr>
+                </pic:pic>
+              </a:graphicData>
+            </a:graphic>
+          </wp:inline>
+        </w:drawing>
+      </w:r>
+    </w:p>
+    <w:p>
+      <w:pPr>
+        <w:spacing w:line="480" w:lineRule="auto"/>
+        <w:jc w:val="center"/>
+      </w:pPr>
+      <w:r>
+        <w:t>Figura 3. Escalabilitat horitzontal.</w:t>
+      </w:r>
+    </w:p>
+    <w:p>
+      <w:pPr>
+        <w:spacing w:line="480" w:lineRule="auto"/>
+      </w:pPr>
+      <w:r>
+        <w:t xml:space="preserve">El problema apareix en cas de caiguda d’un servidor, els que queden s’han de repartir entre tots la seva feina. Depenent del tipus, l’error podria provocar la caiguda d’una altre servidor, fins arribar a caure tot el sistema. </w:t>
+      </w:r>
+      <w:bookmarkStart w:id="1" w:name="_GoBack"/>
+      <w:bookmarkEnd w:id="1"/>
+    </w:p>
+    <w:p>
+      <w:pPr>
+        <w:spacing w:line="480" w:lineRule="auto"/>
+        <w:ind w:firstLine="708"/>
+        <w:jc w:val="both"/>
+        <w:rPr>
+          <w:szCs w:val="24"/>
+        </w:rPr>
+      </w:pPr>
+    </w:p>
+    <w:p>
+      <w:pPr>
+        <w:spacing w:line="480" w:lineRule="auto"/>
+        <w:ind w:firstLine="708"/>
+        <w:jc w:val="both"/>
+        <w:rPr>
+          <w:szCs w:val="24"/>
+        </w:rPr>
+      </w:pPr>
+    </w:p>
+    <w:p>
+      <w:pPr>
+        <w:spacing w:line="480" w:lineRule="auto"/>
+        <w:ind w:firstLine="708"/>
+        <w:jc w:val="both"/>
+        <w:rPr>
+          <w:szCs w:val="24"/>
+        </w:rPr>
+      </w:pPr>
+    </w:p>
+    <w:p>
+      <w:pPr>
+        <w:spacing w:line="480" w:lineRule="auto"/>
+        <w:ind w:firstLine="708"/>
+        <w:jc w:val="both"/>
+        <w:rPr>
+          <w:szCs w:val="24"/>
+        </w:rPr>
+      </w:pPr>
+      <w:r>
+        <w:rPr>
+          <w:szCs w:val="24"/>
+        </w:rPr>
+        <w:t>Com a resum esquemàtic dels principis de resiliència que proposa el llibre tenim l</w:t>
+      </w:r>
+      <w:r>
+        <w:rPr>
+          <w:szCs w:val="24"/>
+        </w:rPr>
+        <w:t xml:space="preserve">a figura </w:t>
+      </w:r>
+      <w:r>
+        <w:rPr>
+          <w:szCs w:val="24"/>
+        </w:rPr>
+        <w:t>2. Aquesta</w:t>
+      </w:r>
+      <w:r>
+        <w:rPr>
+          <w:szCs w:val="24"/>
+        </w:rPr>
+        <w:t xml:space="preserve"> mostra </w:t>
+      </w:r>
+      <w:r>
+        <w:rPr>
+          <w:szCs w:val="24"/>
+        </w:rPr>
+        <w:t xml:space="preserve">les interaccions de patrons i </w:t>
+      </w:r>
+      <w:proofErr w:type="spellStart"/>
+      <w:r>
+        <w:rPr>
+          <w:szCs w:val="24"/>
+        </w:rPr>
+        <w:t>anti</w:t>
+      </w:r>
+      <w:proofErr w:type="spellEnd"/>
+      <w:r>
+        <w:rPr>
+          <w:szCs w:val="24"/>
+        </w:rPr>
+        <w:t>-patrons.</w:t>
+      </w:r>
+      <w:r>
+        <w:rPr>
+          <w:szCs w:val="24"/>
+        </w:rPr>
+        <w:t xml:space="preserve"> Els </w:t>
+      </w:r>
+      <w:r>
+        <w:rPr>
+          <w:szCs w:val="24"/>
+        </w:rPr>
+        <w:t xml:space="preserve">quadrats </w:t>
+      </w:r>
+      <w:r>
+        <w:rPr>
+          <w:szCs w:val="24"/>
+        </w:rPr>
+        <w:t xml:space="preserve">representen </w:t>
+      </w:r>
+      <w:r>
+        <w:rPr>
+          <w:szCs w:val="24"/>
+        </w:rPr>
+        <w:t>els patrons</w:t>
+      </w:r>
+      <w:r>
+        <w:rPr>
+          <w:szCs w:val="24"/>
+        </w:rPr>
+        <w:t xml:space="preserve"> i els ovals els </w:t>
+      </w:r>
+      <w:proofErr w:type="spellStart"/>
+      <w:r>
+        <w:rPr>
+          <w:szCs w:val="24"/>
+        </w:rPr>
+        <w:t>anti</w:t>
+      </w:r>
+      <w:proofErr w:type="spellEnd"/>
+      <w:r>
+        <w:rPr>
+          <w:szCs w:val="24"/>
+        </w:rPr>
+        <w:t>-patrons.</w:t>
+      </w:r>
       <w:r>
         <w:rPr>
           <w:szCs w:val="24"/>
@@ -602,7 +1184,7 @@
                     </pic:cNvPicPr>
                   </pic:nvPicPr>
                   <pic:blipFill>
-                    <a:blip r:embed="rId9">
+                    <a:blip r:embed="rId11">
                       <a:extLst>
                         <a:ext uri="{28A0092B-C50C-407E-A947-70E740481C1C}">
                           <a14:useLocalDpi xmlns:a14="http://schemas.microsoft.com/office/drawing/2010/main" val="0"/>
@@ -660,123 +1242,6 @@
     </w:p>
     <w:p>
       <w:pPr>
-        <w:pStyle w:val="Heading1"/>
-      </w:pPr>
-      <w:proofErr w:type="spellStart"/>
-      <w:r>
-        <w:t>Patterns</w:t>
-      </w:r>
-      <w:proofErr w:type="spellEnd"/>
-      <w:r>
-        <w:t xml:space="preserve"> of </w:t>
-      </w:r>
-      <w:proofErr w:type="spellStart"/>
-      <w:r>
-        <w:t>resilience</w:t>
-      </w:r>
-      <w:proofErr w:type="spellEnd"/>
-      <w:r>
-        <w:t xml:space="preserve"> </w:t>
-      </w:r>
-    </w:p>
-    <w:p/>
-    <w:p>
-      <w:pPr>
-        <w:spacing w:line="480" w:lineRule="auto"/>
-        <w:jc w:val="both"/>
-      </w:pPr>
-      <w:r>
-        <w:tab/>
-      </w:r>
-      <w:proofErr w:type="spellStart"/>
-      <w:r>
-        <w:t>Uwe</w:t>
-      </w:r>
-      <w:proofErr w:type="spellEnd"/>
-      <w:r>
-        <w:t xml:space="preserve"> </w:t>
-      </w:r>
-      <w:proofErr w:type="spellStart"/>
-      <w:r>
-        <w:t>Frederichson</w:t>
-      </w:r>
-      <w:proofErr w:type="spellEnd"/>
-      <w:r>
-        <w:t xml:space="preserve"> té una sèrie de presentacions sobre la resiliència. Encara que son més recents, 2015, recupera principis </w:t>
-      </w:r>
-      <w:r>
-        <w:t xml:space="preserve">que Michael </w:t>
-      </w:r>
-      <w:proofErr w:type="spellStart"/>
-      <w:r>
-        <w:t>Nygard</w:t>
-      </w:r>
-      <w:proofErr w:type="spellEnd"/>
-      <w:r>
-        <w:t xml:space="preserve"> explica. També menciona i recomana el llibre que encara es considera com la bíblia de la resiliència.</w:t>
-      </w:r>
-    </w:p>
-    <w:p>
-      <w:pPr>
-        <w:pStyle w:val="Heading1"/>
-      </w:pPr>
-      <w:proofErr w:type="spellStart"/>
-      <w:r>
-        <w:lastRenderedPageBreak/>
-        <w:t>Resilience</w:t>
-      </w:r>
-      <w:proofErr w:type="spellEnd"/>
-      <w:r>
-        <w:t xml:space="preserve"> is </w:t>
-      </w:r>
-      <w:proofErr w:type="spellStart"/>
-      <w:r>
-        <w:t>by</w:t>
-      </w:r>
-      <w:proofErr w:type="spellEnd"/>
-      <w:r>
-        <w:t xml:space="preserve"> </w:t>
-      </w:r>
-      <w:proofErr w:type="spellStart"/>
-      <w:r>
-        <w:t>design</w:t>
-      </w:r>
-      <w:proofErr w:type="spellEnd"/>
-    </w:p>
-    <w:p>
-      <w:pPr>
-        <w:spacing w:line="480" w:lineRule="auto"/>
-        <w:jc w:val="both"/>
-      </w:pPr>
-    </w:p>
-    <w:p>
-      <w:pPr>
-        <w:spacing w:line="480" w:lineRule="auto"/>
-        <w:jc w:val="both"/>
-      </w:pPr>
-    </w:p>
-    <w:p>
-      <w:pPr>
-        <w:spacing w:line="480" w:lineRule="auto"/>
-        <w:jc w:val="both"/>
-      </w:pPr>
-    </w:p>
-    <w:p>
-      <w:pPr>
-        <w:pStyle w:val="Heading1"/>
-      </w:pPr>
-      <w:r>
-        <w:t>Principis proposats</w:t>
-      </w:r>
-    </w:p>
-    <w:p>
-      <w:pPr>
-        <w:spacing w:line="480" w:lineRule="auto"/>
-        <w:jc w:val="both"/>
-      </w:pPr>
-    </w:p>
-    <w:p>
-      <w:pPr>
         <w:spacing w:line="480" w:lineRule="auto"/>
         <w:ind w:firstLine="708"/>
         <w:jc w:val="both"/>
@@ -788,36 +1253,139 @@
         <w:rPr>
           <w:szCs w:val="24"/>
         </w:rPr>
-        <w:t>Els principis que el present treball ha implementat estan explicats a continuació. (</w:t>
-      </w:r>
-      <w:proofErr w:type="spellStart"/>
-      <w:r>
-        <w:rPr>
-          <w:szCs w:val="24"/>
-        </w:rPr>
-        <w:t>if</w:t>
-      </w:r>
-      <w:proofErr w:type="spellEnd"/>
-      <w:r>
-        <w:rPr>
-          <w:szCs w:val="24"/>
-        </w:rPr>
+        <w:t xml:space="preserve">El llibre esta enfocat en trobar els </w:t>
+      </w:r>
+      <w:proofErr w:type="spellStart"/>
+      <w:r>
+        <w:rPr>
+          <w:szCs w:val="24"/>
+        </w:rPr>
+        <w:t>anti</w:t>
+      </w:r>
+      <w:proofErr w:type="spellEnd"/>
+      <w:r>
+        <w:rPr>
+          <w:szCs w:val="24"/>
+        </w:rPr>
+        <w:t>-patrons i proposar patrons per solucionar la varietat d’errors que provoquen els primers.</w:t>
+      </w:r>
+    </w:p>
+    <w:p>
+      <w:pPr>
+        <w:pStyle w:val="Heading1"/>
+      </w:pPr>
+      <w:proofErr w:type="spellStart"/>
+      <w:r>
+        <w:lastRenderedPageBreak/>
+        <w:t>Patterns</w:t>
+      </w:r>
+      <w:proofErr w:type="spellEnd"/>
+      <w:r>
+        <w:t xml:space="preserve"> of </w:t>
+      </w:r>
+      <w:proofErr w:type="spellStart"/>
+      <w:r>
+        <w:t>resilience</w:t>
+      </w:r>
+      <w:proofErr w:type="spellEnd"/>
+      <w:r>
         <w:t xml:space="preserve"> </w:t>
       </w:r>
-      <w:proofErr w:type="spellStart"/>
-      <w:r>
-        <w:rPr>
-          <w:szCs w:val="24"/>
-        </w:rPr>
-        <w:t>necessary</w:t>
-      </w:r>
-      <w:proofErr w:type="spellEnd"/>
-      <w:r>
-        <w:rPr>
-          <w:szCs w:val="24"/>
-        </w:rPr>
-        <w:t>...)</w:t>
-      </w:r>
+    </w:p>
+    <w:p/>
+    <w:p>
+      <w:pPr>
+        <w:spacing w:line="480" w:lineRule="auto"/>
+        <w:jc w:val="both"/>
+      </w:pPr>
+      <w:r>
+        <w:tab/>
+      </w:r>
+      <w:proofErr w:type="spellStart"/>
+      <w:r>
+        <w:t>Uwe</w:t>
+      </w:r>
+      <w:proofErr w:type="spellEnd"/>
+      <w:r>
+        <w:t xml:space="preserve"> </w:t>
+      </w:r>
+      <w:proofErr w:type="spellStart"/>
+      <w:r>
+        <w:t>Frederichson</w:t>
+      </w:r>
+      <w:proofErr w:type="spellEnd"/>
+      <w:r>
+        <w:t xml:space="preserve"> té una sèrie de presentacions sobre la resiliència. Encara que son més recents, 2015, recupera principis </w:t>
+      </w:r>
+      <w:r>
+        <w:t xml:space="preserve">que Michael </w:t>
+      </w:r>
+      <w:proofErr w:type="spellStart"/>
+      <w:r>
+        <w:t>Nygard</w:t>
+      </w:r>
+      <w:proofErr w:type="spellEnd"/>
+      <w:r>
+        <w:t xml:space="preserve"> explica. També menciona i recomana el llibre que encara es considera com la bíblia de la resiliència.</w:t>
+      </w:r>
+    </w:p>
+    <w:p>
+      <w:pPr>
+        <w:pStyle w:val="Heading1"/>
+      </w:pPr>
+      <w:proofErr w:type="spellStart"/>
+      <w:r>
+        <w:t>Resilience</w:t>
+      </w:r>
+      <w:proofErr w:type="spellEnd"/>
+      <w:r>
+        <w:t xml:space="preserve"> is </w:t>
+      </w:r>
+      <w:proofErr w:type="spellStart"/>
+      <w:r>
+        <w:t>by</w:t>
+      </w:r>
+      <w:proofErr w:type="spellEnd"/>
+      <w:r>
+        <w:t xml:space="preserve"> </w:t>
+      </w:r>
+      <w:proofErr w:type="spellStart"/>
+      <w:r>
+        <w:t>design</w:t>
+      </w:r>
+      <w:proofErr w:type="spellEnd"/>
+    </w:p>
+    <w:p>
+      <w:pPr>
+        <w:spacing w:line="480" w:lineRule="auto"/>
+        <w:jc w:val="both"/>
+      </w:pPr>
+    </w:p>
+    <w:p>
+      <w:pPr>
+        <w:spacing w:line="480" w:lineRule="auto"/>
+        <w:jc w:val="both"/>
+      </w:pPr>
+    </w:p>
+    <w:p>
+      <w:pPr>
+        <w:spacing w:line="480" w:lineRule="auto"/>
+        <w:jc w:val="both"/>
+      </w:pPr>
+    </w:p>
+    <w:p>
+      <w:pPr>
+        <w:pStyle w:val="Heading1"/>
+      </w:pPr>
+      <w:r>
+        <w:t>Principis proposats</w:t>
+      </w:r>
+    </w:p>
+    <w:p>
+      <w:pPr>
+        <w:spacing w:line="480" w:lineRule="auto"/>
+        <w:jc w:val="both"/>
+      </w:pPr>
     </w:p>
     <w:p>
       <w:pPr>
@@ -828,6 +1396,40 @@
           <w:szCs w:val="24"/>
         </w:rPr>
       </w:pPr>
+      <w:r>
+        <w:rPr>
+          <w:szCs w:val="24"/>
+        </w:rPr>
+        <w:t>Els principis que el present treball ha implementat estan explicats a continuació. (</w:t>
+      </w:r>
+      <w:proofErr w:type="spellStart"/>
+      <w:r>
+        <w:rPr>
+          <w:szCs w:val="24"/>
+        </w:rPr>
+        <w:t>if</w:t>
+      </w:r>
+      <w:proofErr w:type="spellEnd"/>
+      <w:r>
+        <w:rPr>
+          <w:szCs w:val="24"/>
+        </w:rPr>
+        <w:t xml:space="preserve"> </w:t>
+      </w:r>
+      <w:proofErr w:type="spellStart"/>
+      <w:r>
+        <w:rPr>
+          <w:szCs w:val="24"/>
+        </w:rPr>
+        <w:t>necessary</w:t>
+      </w:r>
+      <w:proofErr w:type="spellEnd"/>
+      <w:r>
+        <w:rPr>
+          <w:szCs w:val="24"/>
+        </w:rPr>
+        <w:t>...)</w:t>
+      </w:r>
     </w:p>
     <w:p>
       <w:pPr>
@@ -838,6 +1440,16 @@
           <w:szCs w:val="24"/>
         </w:rPr>
       </w:pPr>
+    </w:p>
+    <w:p>
+      <w:pPr>
+        <w:spacing w:line="480" w:lineRule="auto"/>
+        <w:ind w:firstLine="708"/>
+        <w:jc w:val="both"/>
+        <w:rPr>
+          <w:szCs w:val="24"/>
+        </w:rPr>
+      </w:pPr>
       <w:r>
         <w:rPr>
           <w:szCs w:val="24"/>
@@ -902,8 +1514,8 @@
       </w:r>
     </w:p>
     <w:sectPr>
-      <w:headerReference w:type="default" r:id="rId10"/>
-      <w:footerReference w:type="default" r:id="rId11"/>
+      <w:headerReference w:type="default" r:id="rId12"/>
+      <w:footerReference w:type="default" r:id="rId13"/>
       <w:pgSz w:w="11906" w:h="16838"/>
       <w:pgMar w:top="1417" w:right="1701" w:bottom="1417" w:left="1701" w:header="567" w:footer="850" w:gutter="0"/>
       <w:cols w:space="708"/>
@@ -912,6 +1524,27 @@
     </w:sectPr>
   </w:body>
 </w:document>
+</file>
+
+<file path=word/comments.xml><?xml version="1.0" encoding="utf-8"?>
+<w:comments xmlns:wpc="http://schemas.microsoft.com/office/word/2010/wordprocessingCanvas" xmlns:mc="http://schemas.openxmlformats.org/markup-compatibility/2006" xmlns:o="urn:schemas-microsoft-com:office:office" xmlns:r="http://schemas.openxmlformats.org/officeDocument/2006/relationships" xmlns:m="http://schemas.openxmlformats.org/officeDocument/2006/math" xmlns:v="urn:schemas-microsoft-com:vml" xmlns:wp14="http://schemas.microsoft.com/office/word/2010/wordprocessingDrawing" xmlns:wp="http://schemas.openxmlformats.org/drawingml/2006/wordprocessingDrawing" xmlns:w10="urn:schemas-microsoft-com:office:word" xmlns:w="http://schemas.openxmlformats.org/wordprocessingml/2006/main" xmlns:w14="http://schemas.microsoft.com/office/word/2010/wordml" xmlns:wpg="http://schemas.microsoft.com/office/word/2010/wordprocessingGroup" xmlns:wpi="http://schemas.microsoft.com/office/word/2010/wordprocessingInk" xmlns:wne="http://schemas.microsoft.com/office/word/2006/wordml" xmlns:wps="http://schemas.microsoft.com/office/word/2010/wordprocessingShape" mc:Ignorable="w14 wp14">
+  <w:comment w:id="0" w:author="Lucut Mihai" w:date="2017-01-09T12:32:00Z" w:initials="LM">
+    <w:p>
+      <w:pPr>
+        <w:pStyle w:val="CommentText"/>
+      </w:pPr>
+      <w:r>
+        <w:rPr>
+          <w:rStyle w:val="CommentReference"/>
+        </w:rPr>
+        <w:annotationRef/>
+      </w:r>
+      <w:r>
+        <w:t>Seria millor posar el llistat en angles?</w:t>
+      </w:r>
+    </w:p>
+  </w:comment>
+</w:comments>
 </file>
 
 <file path=word/endnotes.xml><?xml version="1.0" encoding="utf-8"?>
@@ -1000,7 +1633,7 @@
             <w:noProof/>
             <w:lang w:val="es-ES"/>
           </w:rPr>
-          <w:t>3</w:t>
+          <w:t>4</w:t>
         </w:r>
         <w:r>
           <w:fldChar w:fldCharType="end"/>
@@ -1724,6 +2357,76 @@
       <w:vertAlign w:val="superscript"/>
     </w:rPr>
   </w:style>
+  <w:style w:type="character" w:styleId="CommentReference">
+    <w:name w:val="annotation reference"/>
+    <w:basedOn w:val="DefaultParagraphFont"/>
+    <w:uiPriority w:val="99"/>
+    <w:semiHidden/>
+    <w:unhideWhenUsed/>
+    <w:rsid w:val="00C74A16"/>
+    <w:rPr>
+      <w:sz w:val="16"/>
+      <w:szCs w:val="16"/>
+    </w:rPr>
+  </w:style>
+  <w:style w:type="paragraph" w:styleId="CommentText">
+    <w:name w:val="annotation text"/>
+    <w:basedOn w:val="Normal"/>
+    <w:link w:val="CommentTextChar"/>
+    <w:uiPriority w:val="99"/>
+    <w:semiHidden/>
+    <w:unhideWhenUsed/>
+    <w:rsid w:val="00C74A16"/>
+    <w:pPr>
+      <w:spacing w:line="240" w:lineRule="auto"/>
+    </w:pPr>
+    <w:rPr>
+      <w:sz w:val="20"/>
+      <w:szCs w:val="20"/>
+    </w:rPr>
+  </w:style>
+  <w:style w:type="character" w:customStyle="1" w:styleId="CommentTextChar">
+    <w:name w:val="Comment Text Char"/>
+    <w:basedOn w:val="DefaultParagraphFont"/>
+    <w:link w:val="CommentText"/>
+    <w:uiPriority w:val="99"/>
+    <w:semiHidden/>
+    <w:rsid w:val="00C74A16"/>
+    <w:rPr>
+      <w:sz w:val="20"/>
+      <w:szCs w:val="20"/>
+      <w:lang w:val="ca-ES"/>
+    </w:rPr>
+  </w:style>
+  <w:style w:type="paragraph" w:styleId="CommentSubject">
+    <w:name w:val="annotation subject"/>
+    <w:basedOn w:val="CommentText"/>
+    <w:next w:val="CommentText"/>
+    <w:link w:val="CommentSubjectChar"/>
+    <w:uiPriority w:val="99"/>
+    <w:semiHidden/>
+    <w:unhideWhenUsed/>
+    <w:rsid w:val="00C74A16"/>
+    <w:rPr>
+      <w:b/>
+      <w:bCs/>
+    </w:rPr>
+  </w:style>
+  <w:style w:type="character" w:customStyle="1" w:styleId="CommentSubjectChar">
+    <w:name w:val="Comment Subject Char"/>
+    <w:basedOn w:val="CommentTextChar"/>
+    <w:link w:val="CommentSubject"/>
+    <w:uiPriority w:val="99"/>
+    <w:semiHidden/>
+    <w:rsid w:val="00C74A16"/>
+    <w:rPr>
+      <w:b/>
+      <w:bCs/>
+      <w:sz w:val="20"/>
+      <w:szCs w:val="20"/>
+      <w:lang w:val="ca-ES"/>
+    </w:rPr>
+  </w:style>
 </w:styles>
 </file>
 
@@ -2202,6 +2905,76 @@
     <w:rsid w:val="00E7046E"/>
     <w:rPr>
       <w:vertAlign w:val="superscript"/>
+    </w:rPr>
+  </w:style>
+  <w:style w:type="character" w:styleId="CommentReference">
+    <w:name w:val="annotation reference"/>
+    <w:basedOn w:val="DefaultParagraphFont"/>
+    <w:uiPriority w:val="99"/>
+    <w:semiHidden/>
+    <w:unhideWhenUsed/>
+    <w:rsid w:val="00C74A16"/>
+    <w:rPr>
+      <w:sz w:val="16"/>
+      <w:szCs w:val="16"/>
+    </w:rPr>
+  </w:style>
+  <w:style w:type="paragraph" w:styleId="CommentText">
+    <w:name w:val="annotation text"/>
+    <w:basedOn w:val="Normal"/>
+    <w:link w:val="CommentTextChar"/>
+    <w:uiPriority w:val="99"/>
+    <w:semiHidden/>
+    <w:unhideWhenUsed/>
+    <w:rsid w:val="00C74A16"/>
+    <w:pPr>
+      <w:spacing w:line="240" w:lineRule="auto"/>
+    </w:pPr>
+    <w:rPr>
+      <w:sz w:val="20"/>
+      <w:szCs w:val="20"/>
+    </w:rPr>
+  </w:style>
+  <w:style w:type="character" w:customStyle="1" w:styleId="CommentTextChar">
+    <w:name w:val="Comment Text Char"/>
+    <w:basedOn w:val="DefaultParagraphFont"/>
+    <w:link w:val="CommentText"/>
+    <w:uiPriority w:val="99"/>
+    <w:semiHidden/>
+    <w:rsid w:val="00C74A16"/>
+    <w:rPr>
+      <w:sz w:val="20"/>
+      <w:szCs w:val="20"/>
+      <w:lang w:val="ca-ES"/>
+    </w:rPr>
+  </w:style>
+  <w:style w:type="paragraph" w:styleId="CommentSubject">
+    <w:name w:val="annotation subject"/>
+    <w:basedOn w:val="CommentText"/>
+    <w:next w:val="CommentText"/>
+    <w:link w:val="CommentSubjectChar"/>
+    <w:uiPriority w:val="99"/>
+    <w:semiHidden/>
+    <w:unhideWhenUsed/>
+    <w:rsid w:val="00C74A16"/>
+    <w:rPr>
+      <w:b/>
+      <w:bCs/>
+    </w:rPr>
+  </w:style>
+  <w:style w:type="character" w:customStyle="1" w:styleId="CommentSubjectChar">
+    <w:name w:val="Comment Subject Char"/>
+    <w:basedOn w:val="CommentTextChar"/>
+    <w:link w:val="CommentSubject"/>
+    <w:uiPriority w:val="99"/>
+    <w:semiHidden/>
+    <w:rsid w:val="00C74A16"/>
+    <w:rPr>
+      <w:b/>
+      <w:bCs/>
+      <w:sz w:val="20"/>
+      <w:szCs w:val="20"/>
+      <w:lang w:val="ca-ES"/>
     </w:rPr>
   </w:style>
 </w:styles>
@@ -2497,7 +3270,7 @@
 </file>
 
 <file path=customXml/itemProps1.xml><?xml version="1.0" encoding="utf-8"?>
-<ds:datastoreItem xmlns:ds="http://schemas.openxmlformats.org/officeDocument/2006/customXml" ds:itemID="{331EFD4C-9659-4ABB-8990-723CA05AB5DB}">
+<ds:datastoreItem xmlns:ds="http://schemas.openxmlformats.org/officeDocument/2006/customXml" ds:itemID="{3AE118A3-A068-45C9-9437-20E8AA33B74E}">
   <ds:schemaRefs>
     <ds:schemaRef ds:uri="http://schemas.openxmlformats.org/officeDocument/2006/bibliography"/>
   </ds:schemaRefs>

</xml_diff>

<commit_message>
25% del llibre release it, 85% de l'apartat remaining
</commit_message>
<xml_diff>
--- a/Principis de resiliencia.docx
+++ b/Principis de resiliencia.docx
@@ -897,17 +897,23 @@
         <w:t>threads</w:t>
       </w:r>
       <w:r>
-        <w:t xml:space="preserve"> bloquejats, atacs d’auto denegació de servei, efectes d’escalat, capacitats no balancejades, respostes lents, </w:t>
-      </w:r>
-      <w:proofErr w:type="spellStart"/>
-      <w:r>
-        <w:t>SLA’s</w:t>
-      </w:r>
-      <w:proofErr w:type="spellEnd"/>
-      <w:r>
-        <w:t xml:space="preserve">, respostes no determinades. </w:t>
-      </w:r>
-    </w:p>
+        <w:t xml:space="preserve"> bloquejats, atacs d’auto denegació de servei, efectes d’escalat, capacitats no balancejades, respostes lents, SLA, respostes no determinades. </w:t>
+      </w:r>
+    </w:p>
+    <w:p>
+      <w:pPr>
+        <w:pStyle w:val="Heading3"/>
+      </w:pPr>
+      <w:proofErr w:type="spellStart"/>
+      <w:r>
+        <w:t>Anti</w:t>
+      </w:r>
+      <w:proofErr w:type="spellEnd"/>
+      <w:r>
+        <w:t xml:space="preserve"> patrons</w:t>
+      </w:r>
+    </w:p>
+    <w:p/>
     <w:p>
       <w:pPr>
         <w:spacing w:line="480" w:lineRule="auto"/>
@@ -948,7 +954,13 @@
         <w:t>Les reaccions en cadena tenen</w:t>
       </w:r>
       <w:r>
-        <w:t xml:space="preserve"> que veure amb temes d’escalabilitat a nivell horitzontal. La figura 3 mostra una granja amb vuit servidors darrere un balancejador de carrega. </w:t>
+        <w:t xml:space="preserve"> que veure amb temes d’escalabilitat a</w:t>
+      </w:r>
+      <w:r>
+        <w:t xml:space="preserve"> nivell horitzontal. La figura 1</w:t>
+      </w:r>
+      <w:r>
+        <w:t xml:space="preserve"> mostra una granja amb vuit servidors darrere un balancejador de carrega. </w:t>
       </w:r>
     </w:p>
     <w:p>
@@ -963,8 +975,8 @@
         </w:rPr>
         <w:drawing>
           <wp:inline distT="0" distB="0" distL="0" distR="0" wp14:anchorId="32CC6FFA" wp14:editId="1298C08A">
-            <wp:extent cx="5095875" cy="2095500"/>
-            <wp:effectExtent l="0" t="0" r="9525" b="0"/>
+            <wp:extent cx="5168348" cy="2095875"/>
+            <wp:effectExtent l="0" t="0" r="0" b="0"/>
             <wp:docPr id="2" name="Picture 2"/>
             <wp:cNvGraphicFramePr>
               <a:graphicFrameLocks xmlns:a="http://schemas.openxmlformats.org/drawingml/2006/main" noChangeAspect="1"/>
@@ -985,7 +997,7 @@
                   <pic:spPr>
                     <a:xfrm>
                       <a:off x="0" y="0"/>
-                      <a:ext cx="5095875" cy="2095500"/>
+                      <a:ext cx="5167424" cy="2095500"/>
                     </a:xfrm>
                     <a:prstGeom prst="rect">
                       <a:avLst/>
@@ -1004,7 +1016,19 @@
         <w:jc w:val="center"/>
       </w:pPr>
       <w:r>
-        <w:t>Figura 3. Escalabilitat horitzontal.</w:t>
+        <w:t xml:space="preserve">Figura </w:t>
+      </w:r>
+      <w:r>
+        <w:t>1</w:t>
+      </w:r>
+      <w:r>
+        <w:t xml:space="preserve">. </w:t>
+      </w:r>
+      <w:r>
+        <w:t>Exemple d’e</w:t>
+      </w:r>
+      <w:r>
+        <w:t>scalabilitat horitzontal.</w:t>
       </w:r>
     </w:p>
     <w:p>
@@ -1014,6 +1038,412 @@
       <w:r>
         <w:t xml:space="preserve">El problema apareix en cas de caiguda d’un servidor, els que queden s’han de repartir entre tots la seva feina. Depenent del tipus, l’error podria provocar la caiguda d’una altre servidor, fins arribar a caure tot el sistema. </w:t>
       </w:r>
+    </w:p>
+    <w:p>
+      <w:pPr>
+        <w:spacing w:line="480" w:lineRule="auto"/>
+      </w:pPr>
+      <w:r>
+        <w:lastRenderedPageBreak/>
+        <w:t xml:space="preserve">Les cascades d’errors són semblants a les reaccions en cadena però a nivell de capes. Si els errors es propaguen d’una capa a un altra. </w:t>
+      </w:r>
+    </w:p>
+    <w:p>
+      <w:pPr>
+        <w:spacing w:line="480" w:lineRule="auto"/>
+        <w:jc w:val="both"/>
+      </w:pPr>
+      <w:r>
+        <w:t>El comportament dels usuaris, tant de manera individual com general és prou demandant per no dir totalment imprevisible. A més el sistema escala en funció del hardware contractat i no en funció de la quantitat d’usuaris</w:t>
+      </w:r>
+      <w:r>
+        <w:rPr>
+          <w:rStyle w:val="EndnoteReference"/>
+        </w:rPr>
+        <w:endnoteReference w:id="2"/>
+      </w:r>
+      <w:r>
+        <w:t>. Per tant la pregunta és com reacciona el sistema quan la demanda supera la seva capacitat per respondre?</w:t>
+      </w:r>
+    </w:p>
+    <w:p>
+      <w:pPr>
+        <w:spacing w:line="480" w:lineRule="auto"/>
+        <w:jc w:val="both"/>
+      </w:pPr>
+      <w:r>
+        <w:t xml:space="preserve">Els </w:t>
+      </w:r>
+      <w:proofErr w:type="spellStart"/>
+      <w:r>
+        <w:t>threads</w:t>
+      </w:r>
+      <w:proofErr w:type="spellEnd"/>
+      <w:r>
+        <w:t xml:space="preserve"> bloquejats apareixen a l’hora d’explotar el paral·lelisme de les </w:t>
+      </w:r>
+      <w:proofErr w:type="spellStart"/>
+      <w:r>
+        <w:t>CPU’s</w:t>
+      </w:r>
+      <w:proofErr w:type="spellEnd"/>
+      <w:r>
+        <w:t xml:space="preserve">. El </w:t>
+      </w:r>
+      <w:proofErr w:type="spellStart"/>
+      <w:r>
+        <w:t>multithreading</w:t>
+      </w:r>
+      <w:proofErr w:type="spellEnd"/>
+      <w:r>
+        <w:t xml:space="preserve"> és complex i </w:t>
+      </w:r>
+      <w:r>
+        <w:t xml:space="preserve">normalment no és factible provar l’aplicació amb un nombre suficientment alt de </w:t>
+      </w:r>
+      <w:proofErr w:type="spellStart"/>
+      <w:r>
+        <w:t>requests</w:t>
+      </w:r>
+      <w:proofErr w:type="spellEnd"/>
+      <w:r>
+        <w:t>. Per tant son problemes que difícilment surten abans d’entrar en producció.</w:t>
+      </w:r>
+    </w:p>
+    <w:p>
+      <w:pPr>
+        <w:spacing w:line="480" w:lineRule="auto"/>
+        <w:jc w:val="both"/>
+        <w:rPr>
+          <w:szCs w:val="24"/>
+        </w:rPr>
+      </w:pPr>
+      <w:r>
+        <w:rPr>
+          <w:szCs w:val="24"/>
+        </w:rPr>
+        <w:t xml:space="preserve">Els atacs d’auto denegació de servei: </w:t>
+      </w:r>
+      <w:r>
+        <w:rPr>
+          <w:i/>
+          <w:szCs w:val="24"/>
+        </w:rPr>
+        <w:t>self-</w:t>
+      </w:r>
+      <w:proofErr w:type="spellStart"/>
+      <w:r>
+        <w:rPr>
+          <w:i/>
+          <w:szCs w:val="24"/>
+        </w:rPr>
+        <w:t>denial</w:t>
+      </w:r>
+      <w:proofErr w:type="spellEnd"/>
+      <w:r>
+        <w:rPr>
+          <w:i/>
+          <w:szCs w:val="24"/>
+        </w:rPr>
+        <w:t xml:space="preserve"> </w:t>
+      </w:r>
+      <w:proofErr w:type="spellStart"/>
+      <w:r>
+        <w:rPr>
+          <w:i/>
+          <w:szCs w:val="24"/>
+        </w:rPr>
+        <w:t>attack</w:t>
+      </w:r>
+      <w:proofErr w:type="spellEnd"/>
+      <w:r>
+        <w:rPr>
+          <w:szCs w:val="24"/>
+        </w:rPr>
+        <w:t xml:space="preserve"> apareix quan el sistema com un tot, inclús els humans “conspiren” en contra d’ell mateix. </w:t>
+      </w:r>
+      <w:r>
+        <w:rPr>
+          <w:szCs w:val="24"/>
+        </w:rPr>
+        <w:t>Per exemple una campanya de màrqueting que atreu molts més clients dels que el sistema esta preparat per rebre.</w:t>
+      </w:r>
+    </w:p>
+    <w:p>
+      <w:pPr>
+        <w:spacing w:line="480" w:lineRule="auto"/>
+        <w:jc w:val="both"/>
+      </w:pPr>
+      <w:r>
+        <w:t xml:space="preserve">Les </w:t>
+      </w:r>
+      <w:r>
+        <w:t>capacitats no balancejades</w:t>
+      </w:r>
+      <w:r>
+        <w:t xml:space="preserve"> tenen a veure amb el gestor d’escalat</w:t>
+      </w:r>
+      <w:r>
+        <w:t xml:space="preserve"> i les diferències entre recursos </w:t>
+      </w:r>
+      <w:proofErr w:type="spellStart"/>
+      <w:r>
+        <w:t>frontend</w:t>
+      </w:r>
+      <w:proofErr w:type="spellEnd"/>
+      <w:r>
+        <w:t xml:space="preserve"> versus backend.</w:t>
+      </w:r>
+    </w:p>
+    <w:p>
+      <w:pPr>
+        <w:spacing w:line="480" w:lineRule="auto"/>
+        <w:jc w:val="both"/>
+      </w:pPr>
+      <w:r>
+        <w:t>Les r</w:t>
+      </w:r>
+      <w:r>
+        <w:t>espostes lents</w:t>
+      </w:r>
+      <w:r>
+        <w:t xml:space="preserve"> apareixen normalment quan el sistema ja esta en un nivell de demanda excessiu, per culpa del </w:t>
+      </w:r>
+      <w:proofErr w:type="spellStart"/>
+      <w:r>
+        <w:rPr>
+          <w:i/>
+        </w:rPr>
+        <w:t>garbage</w:t>
+      </w:r>
+      <w:proofErr w:type="spellEnd"/>
+      <w:r>
+        <w:rPr>
+          <w:i/>
+        </w:rPr>
+        <w:t xml:space="preserve"> </w:t>
+      </w:r>
+      <w:proofErr w:type="spellStart"/>
+      <w:r>
+        <w:rPr>
+          <w:i/>
+        </w:rPr>
+        <w:t>collector</w:t>
+      </w:r>
+      <w:proofErr w:type="spellEnd"/>
+      <w:r>
+        <w:t xml:space="preserve"> o </w:t>
+      </w:r>
+      <w:proofErr w:type="spellStart"/>
+      <w:r>
+        <w:rPr>
+          <w:i/>
+        </w:rPr>
+        <w:t>memory</w:t>
+      </w:r>
+      <w:proofErr w:type="spellEnd"/>
+      <w:r>
+        <w:rPr>
+          <w:i/>
+        </w:rPr>
+        <w:t xml:space="preserve"> </w:t>
+      </w:r>
+      <w:proofErr w:type="spellStart"/>
+      <w:r>
+        <w:rPr>
+          <w:i/>
+        </w:rPr>
+        <w:t>leaks</w:t>
+      </w:r>
+      <w:proofErr w:type="spellEnd"/>
+      <w:r>
+        <w:t>.</w:t>
+      </w:r>
+      <w:r>
+        <w:t xml:space="preserve"> </w:t>
+      </w:r>
+    </w:p>
+    <w:p>
+      <w:pPr>
+        <w:spacing w:line="480" w:lineRule="auto"/>
+        <w:jc w:val="both"/>
+      </w:pPr>
+      <w:r>
+        <w:t xml:space="preserve">El </w:t>
+      </w:r>
+      <w:proofErr w:type="spellStart"/>
+      <w:r>
+        <w:t>service-level</w:t>
+      </w:r>
+      <w:proofErr w:type="spellEnd"/>
+      <w:r>
+        <w:t xml:space="preserve"> </w:t>
+      </w:r>
+      <w:proofErr w:type="spellStart"/>
+      <w:r>
+        <w:t>agreement</w:t>
+      </w:r>
+      <w:proofErr w:type="spellEnd"/>
+      <w:r>
+        <w:t xml:space="preserve"> és el contracte que regula </w:t>
+      </w:r>
+      <w:r>
+        <w:t xml:space="preserve">les condicions de servei. També conté les clàusules de penalitzacions econòmiques en cas que el servei no compleix les solucions. El problema és que un sistema no pot tenir un SLA millor que el de la pitjor de les seves dependències. </w:t>
+      </w:r>
+    </w:p>
+    <w:p>
+      <w:pPr>
+        <w:spacing w:line="480" w:lineRule="auto"/>
+        <w:jc w:val="both"/>
+      </w:pPr>
+      <w:r>
+        <w:lastRenderedPageBreak/>
+        <w:t>S’ha de dissenyar amb escepticisme. En molts casos una aplicació tracta la seva base de dades amb massa confiança. Qualsevol dependència pot en un moment donat retornar una resposta no esperada. Per exemple la base de dades podria respondre amb un resultat considerablement més gran que normalment. Si l’aplicació no limita la quantitat d’informació</w:t>
+      </w:r>
+      <w:r>
+        <w:t xml:space="preserve"> que esta disposada a processar poden passar coses no desitjades, el temps que triga és massa i l’usuari perd l’interès, desbordaments de memòria, etc.</w:t>
+      </w:r>
+    </w:p>
+    <w:p>
+      <w:pPr>
+        <w:pStyle w:val="Heading3"/>
+      </w:pPr>
+      <w:r>
+        <w:t xml:space="preserve">Patrons </w:t>
+      </w:r>
+    </w:p>
+    <w:p>
+      <w:pPr>
+        <w:spacing w:line="480" w:lineRule="auto"/>
+        <w:jc w:val="both"/>
+        <w:rPr>
+          <w:szCs w:val="24"/>
+        </w:rPr>
+      </w:pPr>
+    </w:p>
+    <w:p>
+      <w:pPr>
+        <w:spacing w:line="480" w:lineRule="auto"/>
+        <w:ind w:firstLine="708"/>
+        <w:jc w:val="both"/>
+        <w:rPr>
+          <w:szCs w:val="24"/>
+        </w:rPr>
+      </w:pPr>
+      <w:r>
+        <w:rPr>
+          <w:szCs w:val="24"/>
+        </w:rPr>
+        <w:t xml:space="preserve">Per prevenir els escenaris problemàtics, en quant a l’estabilitat del sistema, enumerats més a dalt, Michael </w:t>
+      </w:r>
+      <w:proofErr w:type="spellStart"/>
+      <w:r>
+        <w:rPr>
+          <w:szCs w:val="24"/>
+        </w:rPr>
+        <w:t>Nygard</w:t>
+      </w:r>
+      <w:proofErr w:type="spellEnd"/>
+      <w:r>
+        <w:rPr>
+          <w:szCs w:val="24"/>
+        </w:rPr>
+        <w:t xml:space="preserve"> proposa vuit patrons. Com ja hem mencionats alguns ja estan implementats per les llibreries </w:t>
+      </w:r>
+      <w:r>
+        <w:rPr>
+          <w:szCs w:val="24"/>
+        </w:rPr>
+        <w:t xml:space="preserve">que és veuen actuant en dites circumstàncies. Per exemple, el primer patró és el </w:t>
+      </w:r>
+      <w:proofErr w:type="spellStart"/>
+      <w:r>
+        <w:rPr>
+          <w:szCs w:val="24"/>
+        </w:rPr>
+        <w:t>timeout</w:t>
+      </w:r>
+      <w:proofErr w:type="spellEnd"/>
+      <w:r>
+        <w:rPr>
+          <w:szCs w:val="24"/>
+        </w:rPr>
+        <w:t>. Avui dia aquest principi ja està implementat en les llibreries, encara i així s’ha de ser conscient i configurar-ho pròpiament.</w:t>
+      </w:r>
+    </w:p>
+    <w:p>
+      <w:pPr>
+        <w:spacing w:line="480" w:lineRule="auto"/>
+        <w:ind w:firstLine="708"/>
+        <w:jc w:val="both"/>
+        <w:rPr>
+          <w:szCs w:val="24"/>
+        </w:rPr>
+      </w:pPr>
+      <w:r>
+        <w:rPr>
+          <w:szCs w:val="24"/>
+        </w:rPr>
+        <w:t xml:space="preserve">El següent patro </w:t>
+      </w:r>
+      <w:proofErr w:type="spellStart"/>
+      <w:r>
+        <w:rPr>
+          <w:szCs w:val="24"/>
+        </w:rPr>
+        <w:t>s’anumena</w:t>
+      </w:r>
+      <w:proofErr w:type="spellEnd"/>
+      <w:r>
+        <w:rPr>
+          <w:szCs w:val="24"/>
+        </w:rPr>
+        <w:t xml:space="preserve"> circuit </w:t>
+      </w:r>
+      <w:proofErr w:type="spellStart"/>
+      <w:r>
+        <w:rPr>
+          <w:szCs w:val="24"/>
+        </w:rPr>
+        <w:t>breaker</w:t>
+      </w:r>
+      <w:proofErr w:type="spellEnd"/>
+      <w:r>
+        <w:rPr>
+          <w:szCs w:val="24"/>
+        </w:rPr>
+        <w:t xml:space="preserve">. Consisteix en monitoritzar el </w:t>
+      </w:r>
+      <w:proofErr w:type="spellStart"/>
+      <w:r>
+        <w:rPr>
+          <w:szCs w:val="24"/>
+        </w:rPr>
+        <w:t>timeout</w:t>
+      </w:r>
+      <w:proofErr w:type="spellEnd"/>
+      <w:r>
+        <w:rPr>
+          <w:szCs w:val="24"/>
+        </w:rPr>
+        <w:t xml:space="preserve"> i obrir el circuit si aquest salta molt sovint. Per tant, si el circuit està obert, ja sabem que no aconseguirem resposta, podem respondre que molt ràpidament. Un procés addicional es necessari en aquest cas per comprovar si </w:t>
+      </w:r>
+      <w:r>
+        <w:rPr>
+          <w:szCs w:val="24"/>
+        </w:rPr>
+        <w:t>el servei torna a estar disponible. De manera automàtica, l’aplicació pot detectar això i tancar el circuit tornant a l’estat normal.</w:t>
+      </w:r>
+    </w:p>
+    <w:p>
+      <w:pPr>
+        <w:spacing w:line="480" w:lineRule="auto"/>
+        <w:ind w:firstLine="708"/>
+        <w:jc w:val="both"/>
+        <w:rPr>
+          <w:szCs w:val="24"/>
+        </w:rPr>
+      </w:pPr>
       <w:bookmarkStart w:id="1" w:name="_GoBack"/>
       <w:bookmarkEnd w:id="1"/>
     </w:p>
@@ -1026,6 +1456,12 @@
           <w:szCs w:val="24"/>
         </w:rPr>
       </w:pPr>
+      <w:r>
+        <w:rPr>
+          <w:szCs w:val="24"/>
+        </w:rPr>
+        <w:t xml:space="preserve"> </w:t>
+      </w:r>
     </w:p>
     <w:p>
       <w:pPr>
@@ -1122,13 +1558,7 @@
         <w:rPr>
           <w:szCs w:val="24"/>
         </w:rPr>
-        <w:t>els patrons</w:t>
-      </w:r>
-      <w:r>
-        <w:rPr>
-          <w:szCs w:val="24"/>
-        </w:rPr>
-        <w:t xml:space="preserve"> i els ovals els </w:t>
+        <w:t xml:space="preserve">els patrons i els ovals els </w:t>
       </w:r>
       <w:proofErr w:type="spellStart"/>
       <w:r>
@@ -1599,6 +2029,28 @@
       </w:r>
     </w:p>
   </w:endnote>
+  <w:endnote w:id="2">
+    <w:p>
+      <w:pPr>
+        <w:pStyle w:val="EndnoteText"/>
+      </w:pPr>
+      <w:r>
+        <w:rPr>
+          <w:rStyle w:val="EndnoteReference"/>
+        </w:rPr>
+        <w:endnoteRef/>
+      </w:r>
+      <w:r>
+        <w:t xml:space="preserve"> </w:t>
+      </w:r>
+      <w:r>
+        <w:t xml:space="preserve">Aquest és un argument antiquat ja que des del segon trimestre del 2008 han començat a aparèixer serveis </w:t>
+      </w:r>
+      <w:r>
+        <w:t>de host que proporcionaven un escalat en funció del nombre d’usuaris.</w:t>
+      </w:r>
+    </w:p>
+  </w:endnote>
 </w:endnotes>
 </file>
 
@@ -1633,7 +2085,7 @@
             <w:noProof/>
             <w:lang w:val="es-ES"/>
           </w:rPr>
-          <w:t>4</w:t>
+          <w:t>6</w:t>
         </w:r>
         <w:r>
           <w:fldChar w:fldCharType="end"/>
@@ -3270,7 +3722,7 @@
 </file>
 
 <file path=customXml/itemProps1.xml><?xml version="1.0" encoding="utf-8"?>
-<ds:datastoreItem xmlns:ds="http://schemas.openxmlformats.org/officeDocument/2006/customXml" ds:itemID="{3AE118A3-A068-45C9-9437-20E8AA33B74E}">
+<ds:datastoreItem xmlns:ds="http://schemas.openxmlformats.org/officeDocument/2006/customXml" ds:itemID="{2B05D4AE-16BC-477D-9484-42F75A246C44}">
   <ds:schemaRefs>
     <ds:schemaRef ds:uri="http://schemas.openxmlformats.org/officeDocument/2006/bibliography"/>
   </ds:schemaRefs>

</xml_diff>

<commit_message>
35% del llibre release it, 80% de l'apartat remaining
</commit_message>
<xml_diff>
--- a/Principis de resiliencia.docx
+++ b/Principis de resiliencia.docx
@@ -1175,13 +1175,7 @@
         <w:jc w:val="both"/>
       </w:pPr>
       <w:r>
-        <w:t xml:space="preserve">Les </w:t>
-      </w:r>
-      <w:r>
-        <w:t>capacitats no balancejades</w:t>
-      </w:r>
-      <w:r>
-        <w:t xml:space="preserve"> tenen a veure amb el gestor d’escalat</w:t>
+        <w:t>Les capacitats no balancejades tenen a veure amb el gestor d’escalat</w:t>
       </w:r>
       <w:r>
         <w:t xml:space="preserve"> i les diferències entre recursos </w:t>
@@ -1432,7 +1426,19 @@
         <w:rPr>
           <w:szCs w:val="24"/>
         </w:rPr>
-        <w:t>el servei torna a estar disponible. De manera automàtica, l’aplicació pot detectar això i tancar el circuit tornant a l’estat normal.</w:t>
+        <w:t>el servei torna a estar disponible. De manera automàtica,</w:t>
+      </w:r>
+      <w:r>
+        <w:rPr>
+          <w:szCs w:val="24"/>
+        </w:rPr>
+        <w:t xml:space="preserve"> </w:t>
+      </w:r>
+      <w:r>
+        <w:rPr>
+          <w:szCs w:val="24"/>
+        </w:rPr>
+        <w:t>l’aplicació pot detectar això i tancar el circuit tornant a l’estat normal.</w:t>
       </w:r>
     </w:p>
     <w:p>
@@ -1444,8 +1450,6 @@
           <w:szCs w:val="24"/>
         </w:rPr>
       </w:pPr>
-      <w:bookmarkStart w:id="1" w:name="_GoBack"/>
-      <w:bookmarkEnd w:id="1"/>
     </w:p>
     <w:p>
       <w:pPr>
@@ -1460,7 +1464,156 @@
         <w:rPr>
           <w:szCs w:val="24"/>
         </w:rPr>
-        <w:t xml:space="preserve"> </w:t>
+        <w:lastRenderedPageBreak/>
+        <w:t xml:space="preserve">Els </w:t>
+      </w:r>
+      <w:proofErr w:type="spellStart"/>
+      <w:r>
+        <w:rPr>
+          <w:i/>
+          <w:szCs w:val="24"/>
+        </w:rPr>
+        <w:t>bulkheads</w:t>
+      </w:r>
+      <w:proofErr w:type="spellEnd"/>
+      <w:r>
+        <w:rPr>
+          <w:szCs w:val="24"/>
+        </w:rPr>
+        <w:t xml:space="preserve"> o mampares</w:t>
+      </w:r>
+      <w:r>
+        <w:rPr>
+          <w:szCs w:val="24"/>
+        </w:rPr>
+        <w:t xml:space="preserve"> (veure Figura 3</w:t>
+      </w:r>
+      <w:r>
+        <w:rPr>
+          <w:szCs w:val="24"/>
+        </w:rPr>
+        <w:t>)</w:t>
+      </w:r>
+      <w:r>
+        <w:rPr>
+          <w:szCs w:val="24"/>
+        </w:rPr>
+        <w:t>,</w:t>
+      </w:r>
+      <w:r>
+        <w:rPr>
+          <w:szCs w:val="24"/>
+        </w:rPr>
+        <w:t xml:space="preserve"> separen </w:t>
+      </w:r>
+      <w:r>
+        <w:rPr>
+          <w:szCs w:val="24"/>
+        </w:rPr>
+        <w:t xml:space="preserve">l’espai </w:t>
+      </w:r>
+      <w:r>
+        <w:rPr>
+          <w:szCs w:val="24"/>
+        </w:rPr>
+        <w:t>una embarcació</w:t>
+      </w:r>
+      <w:r>
+        <w:rPr>
+          <w:szCs w:val="24"/>
+        </w:rPr>
+        <w:t xml:space="preserve"> en compartiments. En cas de produir-se forats, el compartiment afectat es pot tancar i contenir la propagació de l’aigua a la resta del vaixell. </w:t>
+      </w:r>
+      <w:r>
+        <w:rPr>
+          <w:szCs w:val="24"/>
+        </w:rPr>
+        <w:t xml:space="preserve">Seguint </w:t>
+      </w:r>
+      <w:r>
+        <w:rPr>
+          <w:szCs w:val="24"/>
+        </w:rPr>
+        <w:t xml:space="preserve">aquest </w:t>
+      </w:r>
+      <w:r>
+        <w:rPr>
+          <w:szCs w:val="24"/>
+        </w:rPr>
+        <w:t>exemple</w:t>
+      </w:r>
+      <w:r>
+        <w:rPr>
+          <w:szCs w:val="24"/>
+        </w:rPr>
+        <w:t xml:space="preserve"> l’aplicació hauria d’estar dividida en particions que no deixin propagar els a traves de les mampares.</w:t>
+      </w:r>
+    </w:p>
+    <w:p>
+      <w:pPr>
+        <w:spacing w:line="480" w:lineRule="auto"/>
+        <w:ind w:firstLine="708"/>
+        <w:jc w:val="center"/>
+        <w:rPr>
+          <w:szCs w:val="24"/>
+        </w:rPr>
+      </w:pPr>
+      <w:r>
+        <w:rPr>
+          <w:noProof/>
+          <w:lang w:eastAsia="ca-ES"/>
+        </w:rPr>
+        <w:drawing>
+          <wp:inline distT="0" distB="0" distL="0" distR="0" wp14:anchorId="1A4E66F2" wp14:editId="63885DB4">
+            <wp:extent cx="4261899" cy="1792137"/>
+            <wp:effectExtent l="0" t="0" r="5715" b="0"/>
+            <wp:docPr id="4" name="Picture 4"/>
+            <wp:cNvGraphicFramePr>
+              <a:graphicFrameLocks xmlns:a="http://schemas.openxmlformats.org/drawingml/2006/main" noChangeAspect="1"/>
+            </wp:cNvGraphicFramePr>
+            <a:graphic xmlns:a="http://schemas.openxmlformats.org/drawingml/2006/main">
+              <a:graphicData uri="http://schemas.openxmlformats.org/drawingml/2006/picture">
+                <pic:pic xmlns:pic="http://schemas.openxmlformats.org/drawingml/2006/picture">
+                  <pic:nvPicPr>
+                    <pic:cNvPr id="0" name=""/>
+                    <pic:cNvPicPr/>
+                  </pic:nvPicPr>
+                  <pic:blipFill>
+                    <a:blip r:embed="rId11"/>
+                    <a:stretch>
+                      <a:fillRect/>
+                    </a:stretch>
+                  </pic:blipFill>
+                  <pic:spPr>
+                    <a:xfrm>
+                      <a:off x="0" y="0"/>
+                      <a:ext cx="4258955" cy="1790899"/>
+                    </a:xfrm>
+                    <a:prstGeom prst="rect">
+                      <a:avLst/>
+                    </a:prstGeom>
+                  </pic:spPr>
+                </pic:pic>
+              </a:graphicData>
+            </a:graphic>
+          </wp:inline>
+        </w:drawing>
+      </w:r>
+    </w:p>
+    <w:p>
+      <w:pPr>
+        <w:spacing w:line="480" w:lineRule="auto"/>
+        <w:ind w:firstLine="708"/>
+        <w:jc w:val="center"/>
+        <w:rPr>
+          <w:szCs w:val="24"/>
+        </w:rPr>
+      </w:pPr>
+      <w:r>
+        <w:rPr>
+          <w:szCs w:val="24"/>
+        </w:rPr>
+        <w:t>Figura 2. Mampares d’una embarcació.</w:t>
       </w:r>
     </w:p>
     <w:p>
@@ -1472,6 +1625,205 @@
           <w:szCs w:val="24"/>
         </w:rPr>
       </w:pPr>
+      <w:r>
+        <w:rPr>
+          <w:szCs w:val="24"/>
+        </w:rPr>
+        <w:t xml:space="preserve">Com a exemple tenim a </w:t>
+      </w:r>
+      <w:proofErr w:type="spellStart"/>
+      <w:r>
+        <w:rPr>
+          <w:szCs w:val="24"/>
+        </w:rPr>
+        <w:t>Baz</w:t>
+      </w:r>
+      <w:proofErr w:type="spellEnd"/>
+      <w:r>
+        <w:rPr>
+          <w:szCs w:val="24"/>
+        </w:rPr>
+        <w:t xml:space="preserve"> com a dependència de </w:t>
+      </w:r>
+      <w:proofErr w:type="spellStart"/>
+      <w:r>
+        <w:rPr>
+          <w:szCs w:val="24"/>
+        </w:rPr>
+        <w:t>Foo</w:t>
+      </w:r>
+      <w:proofErr w:type="spellEnd"/>
+      <w:r>
+        <w:rPr>
+          <w:szCs w:val="24"/>
+        </w:rPr>
+        <w:t xml:space="preserve"> i de Bar. Per exemple un manteniment </w:t>
+      </w:r>
+      <w:proofErr w:type="spellStart"/>
+      <w:r>
+        <w:rPr>
+          <w:szCs w:val="24"/>
+        </w:rPr>
+        <w:t>Baz</w:t>
+      </w:r>
+      <w:proofErr w:type="spellEnd"/>
+      <w:r>
+        <w:rPr>
+          <w:szCs w:val="24"/>
+        </w:rPr>
+        <w:t xml:space="preserve"> seria impossible de realitzar degut a la impossibilitat de respectar els SLA de </w:t>
+      </w:r>
+      <w:proofErr w:type="spellStart"/>
+      <w:r>
+        <w:rPr>
+          <w:szCs w:val="24"/>
+        </w:rPr>
+        <w:t>Foo</w:t>
+      </w:r>
+      <w:proofErr w:type="spellEnd"/>
+      <w:r>
+        <w:rPr>
+          <w:szCs w:val="24"/>
+        </w:rPr>
+        <w:t xml:space="preserve"> i SLA de Bar a l’hora. En aquest cas, </w:t>
+      </w:r>
+      <w:proofErr w:type="spellStart"/>
+      <w:r>
+        <w:rPr>
+          <w:szCs w:val="24"/>
+        </w:rPr>
+        <w:t>Baz</w:t>
+      </w:r>
+      <w:proofErr w:type="spellEnd"/>
+      <w:r>
+        <w:rPr>
+          <w:szCs w:val="24"/>
+        </w:rPr>
+        <w:t xml:space="preserve"> hauria d’estar compartimentat protegint els clients. Evidentment s’ha d’estudiar bé la </w:t>
+      </w:r>
+      <w:proofErr w:type="spellStart"/>
+      <w:r>
+        <w:rPr>
+          <w:szCs w:val="24"/>
+        </w:rPr>
+        <w:t>la</w:t>
+      </w:r>
+      <w:proofErr w:type="spellEnd"/>
+      <w:r>
+        <w:rPr>
+          <w:szCs w:val="24"/>
+        </w:rPr>
+        <w:t xml:space="preserve"> mida dels compartiments, des les </w:t>
+      </w:r>
+      <w:proofErr w:type="spellStart"/>
+      <w:r>
+        <w:rPr>
+          <w:szCs w:val="24"/>
+        </w:rPr>
+        <w:t>thread</w:t>
+      </w:r>
+      <w:proofErr w:type="spellEnd"/>
+      <w:r>
+        <w:rPr>
+          <w:szCs w:val="24"/>
+        </w:rPr>
+        <w:t xml:space="preserve"> pools fins als servidors en un </w:t>
+      </w:r>
+      <w:proofErr w:type="spellStart"/>
+      <w:r>
+        <w:rPr>
+          <w:szCs w:val="24"/>
+        </w:rPr>
+        <w:t>claster</w:t>
+      </w:r>
+      <w:proofErr w:type="spellEnd"/>
+      <w:r>
+        <w:rPr>
+          <w:szCs w:val="24"/>
+        </w:rPr>
+        <w:t>.</w:t>
+      </w:r>
+    </w:p>
+    <w:p>
+      <w:pPr>
+        <w:spacing w:line="480" w:lineRule="auto"/>
+        <w:ind w:firstLine="708"/>
+        <w:jc w:val="center"/>
+        <w:rPr>
+          <w:szCs w:val="24"/>
+        </w:rPr>
+      </w:pPr>
+      <w:r>
+        <w:rPr>
+          <w:noProof/>
+          <w:szCs w:val="24"/>
+          <w:lang w:eastAsia="ca-ES"/>
+        </w:rPr>
+        <w:drawing>
+          <wp:inline distT="0" distB="0" distL="0" distR="0">
+            <wp:extent cx="3419061" cy="1747332"/>
+            <wp:effectExtent l="0" t="0" r="0" b="5715"/>
+            <wp:docPr id="6" name="Picture 6"/>
+            <wp:cNvGraphicFramePr>
+              <a:graphicFrameLocks xmlns:a="http://schemas.openxmlformats.org/drawingml/2006/main" noChangeAspect="1"/>
+            </wp:cNvGraphicFramePr>
+            <a:graphic xmlns:a="http://schemas.openxmlformats.org/drawingml/2006/main">
+              <a:graphicData uri="http://schemas.openxmlformats.org/drawingml/2006/picture">
+                <pic:pic xmlns:pic="http://schemas.openxmlformats.org/drawingml/2006/picture">
+                  <pic:nvPicPr>
+                    <pic:cNvPr id="0" name="Picture 1"/>
+                    <pic:cNvPicPr>
+                      <a:picLocks noChangeAspect="1" noChangeArrowheads="1"/>
+                    </pic:cNvPicPr>
+                  </pic:nvPicPr>
+                  <pic:blipFill>
+                    <a:blip r:embed="rId12">
+                      <a:extLst>
+                        <a:ext uri="{28A0092B-C50C-407E-A947-70E740481C1C}">
+                          <a14:useLocalDpi xmlns:a14="http://schemas.microsoft.com/office/drawing/2010/main" val="0"/>
+                        </a:ext>
+                      </a:extLst>
+                    </a:blip>
+                    <a:srcRect/>
+                    <a:stretch>
+                      <a:fillRect/>
+                    </a:stretch>
+                  </pic:blipFill>
+                  <pic:spPr bwMode="auto">
+                    <a:xfrm>
+                      <a:off x="0" y="0"/>
+                      <a:ext cx="3418955" cy="1747278"/>
+                    </a:xfrm>
+                    <a:prstGeom prst="rect">
+                      <a:avLst/>
+                    </a:prstGeom>
+                    <a:noFill/>
+                    <a:ln>
+                      <a:noFill/>
+                    </a:ln>
+                  </pic:spPr>
+                </pic:pic>
+              </a:graphicData>
+            </a:graphic>
+          </wp:inline>
+        </w:drawing>
+      </w:r>
+    </w:p>
+    <w:p>
+      <w:pPr>
+        <w:spacing w:line="480" w:lineRule="auto"/>
+        <w:ind w:firstLine="708"/>
+        <w:jc w:val="center"/>
+        <w:rPr>
+          <w:szCs w:val="24"/>
+        </w:rPr>
+      </w:pPr>
+      <w:r>
+        <w:rPr>
+          <w:szCs w:val="24"/>
+        </w:rPr>
+        <w:t>Figura 3. Aplicació del principi de mampares</w:t>
+      </w:r>
     </w:p>
     <w:p>
       <w:pPr>
@@ -1482,6 +1834,93 @@
           <w:szCs w:val="24"/>
         </w:rPr>
       </w:pPr>
+      <w:r>
+        <w:rPr>
+          <w:szCs w:val="24"/>
+        </w:rPr>
+        <w:lastRenderedPageBreak/>
+        <w:t xml:space="preserve">El </w:t>
+      </w:r>
+      <w:proofErr w:type="spellStart"/>
+      <w:r>
+        <w:rPr>
+          <w:szCs w:val="24"/>
+        </w:rPr>
+        <w:t>Steady-state</w:t>
+      </w:r>
+      <w:proofErr w:type="spellEnd"/>
+      <w:r>
+        <w:rPr>
+          <w:szCs w:val="24"/>
+        </w:rPr>
+        <w:t xml:space="preserve"> és l’estat normal de l’aplicació. Aquest s’hauria de mantenir per si mateix sense necessitat d’intervenció humana diària. Pels problemes d’espai dels </w:t>
+      </w:r>
+      <w:commentRangeStart w:id="1"/>
+      <w:proofErr w:type="spellStart"/>
+      <w:r>
+        <w:rPr>
+          <w:szCs w:val="24"/>
+        </w:rPr>
+        <w:t>logs</w:t>
+      </w:r>
+      <w:commentRangeEnd w:id="1"/>
+      <w:proofErr w:type="spellEnd"/>
+      <w:r>
+        <w:rPr>
+          <w:rStyle w:val="CommentReference"/>
+        </w:rPr>
+        <w:commentReference w:id="1"/>
+      </w:r>
+      <w:r>
+        <w:rPr>
+          <w:szCs w:val="24"/>
+        </w:rPr>
+        <w:t xml:space="preserve"> o neteja de la base de dades s’haurien de fer </w:t>
+      </w:r>
+      <w:r>
+        <w:rPr>
+          <w:szCs w:val="24"/>
+        </w:rPr>
+        <w:t>scripts</w:t>
+      </w:r>
+      <w:r>
+        <w:rPr>
+          <w:szCs w:val="24"/>
+        </w:rPr>
+        <w:t xml:space="preserve"> que s’executin automàticament. Un altre aspecte a considerar per garantir un estat òptim de l’aplicació consisteix en controlar la memòria que la cache pot ocupar. Per </w:t>
+      </w:r>
+      <w:r>
+        <w:rPr>
+          <w:szCs w:val="24"/>
+        </w:rPr>
+        <w:t>últim</w:t>
+      </w:r>
+      <w:r>
+        <w:rPr>
+          <w:szCs w:val="24"/>
+        </w:rPr>
+        <w:t xml:space="preserve"> </w:t>
+      </w:r>
+      <w:r>
+        <w:rPr>
+          <w:szCs w:val="24"/>
+        </w:rPr>
+        <w:t xml:space="preserve">els </w:t>
+      </w:r>
+      <w:proofErr w:type="spellStart"/>
+      <w:r>
+        <w:rPr>
+          <w:szCs w:val="24"/>
+        </w:rPr>
+        <w:t>logs</w:t>
+      </w:r>
+      <w:proofErr w:type="spellEnd"/>
+      <w:r>
+        <w:rPr>
+          <w:szCs w:val="24"/>
+        </w:rPr>
+        <w:t>.  Aquests, si s’han de conservar per llei és recomana no mantenir-los en servidors de l’entorn de producció.</w:t>
+      </w:r>
     </w:p>
     <w:p>
       <w:pPr>
@@ -1496,19 +1935,198 @@
         <w:rPr>
           <w:szCs w:val="24"/>
         </w:rPr>
+        <w:t xml:space="preserve">Si una resposta lenta és pitjor que no donar cap resposta, llavors una resposta lenta i errònia és encara pitjor. Aquest patró proposa vigilar les fonts probables d’errors i avançar-se amb la resposta en cas que la crida és determina que fallarà. </w:t>
+      </w:r>
+      <w:r>
+        <w:rPr>
+          <w:szCs w:val="24"/>
+        </w:rPr>
+        <w:t>A</w:t>
+      </w:r>
+      <w:r>
+        <w:rPr>
+          <w:szCs w:val="24"/>
+        </w:rPr>
+        <w:t xml:space="preserve">ixò </w:t>
+      </w:r>
+      <w:r>
+        <w:rPr>
+          <w:szCs w:val="24"/>
+        </w:rPr>
+        <w:t xml:space="preserve">no sempre es pot determinar, però si és el cas, no només estalvia temps de l’usuari sino recursos del sistema. Per tant abans de fer qualsevol crida, s’hauria de comprovar tot el que es pugui abans de fer-la. En primer lloc validar l’input i en segon comprovar, per exemple si el circuit </w:t>
+      </w:r>
+      <w:proofErr w:type="spellStart"/>
+      <w:r>
+        <w:rPr>
+          <w:szCs w:val="24"/>
+        </w:rPr>
+        <w:t>breaker</w:t>
+      </w:r>
+      <w:proofErr w:type="spellEnd"/>
+      <w:r>
+        <w:rPr>
+          <w:szCs w:val="24"/>
+        </w:rPr>
+        <w:t xml:space="preserve"> corresponent està tancat.</w:t>
+      </w:r>
+    </w:p>
+    <w:p>
+      <w:pPr>
+        <w:spacing w:line="480" w:lineRule="auto"/>
+        <w:ind w:firstLine="708"/>
+        <w:jc w:val="both"/>
+        <w:rPr>
+          <w:szCs w:val="24"/>
+        </w:rPr>
+      </w:pPr>
+    </w:p>
+    <w:p>
+      <w:pPr>
+        <w:spacing w:line="480" w:lineRule="auto"/>
+        <w:ind w:firstLine="708"/>
+        <w:jc w:val="both"/>
+        <w:rPr>
+          <w:szCs w:val="24"/>
+        </w:rPr>
+      </w:pPr>
+    </w:p>
+    <w:p>
+      <w:pPr>
+        <w:spacing w:line="480" w:lineRule="auto"/>
+        <w:ind w:firstLine="708"/>
+        <w:jc w:val="both"/>
+        <w:rPr>
+          <w:szCs w:val="24"/>
+        </w:rPr>
+      </w:pPr>
+      <w:r>
+        <w:rPr>
+          <w:szCs w:val="24"/>
+        </w:rPr>
+        <w:t xml:space="preserve">.... </w:t>
+      </w:r>
+      <w:proofErr w:type="spellStart"/>
+      <w:r>
+        <w:rPr>
+          <w:szCs w:val="24"/>
+        </w:rPr>
+        <w:t>Handshaking</w:t>
+      </w:r>
+      <w:proofErr w:type="spellEnd"/>
+      <w:r>
+        <w:rPr>
+          <w:szCs w:val="24"/>
+        </w:rPr>
+        <w:t xml:space="preserve">, Test </w:t>
+      </w:r>
+      <w:proofErr w:type="spellStart"/>
+      <w:r>
+        <w:rPr>
+          <w:szCs w:val="24"/>
+        </w:rPr>
+        <w:t>Harness</w:t>
+      </w:r>
+      <w:proofErr w:type="spellEnd"/>
+      <w:r>
+        <w:rPr>
+          <w:szCs w:val="24"/>
+        </w:rPr>
+        <w:t xml:space="preserve"> &amp; </w:t>
+      </w:r>
+      <w:proofErr w:type="spellStart"/>
+      <w:r>
+        <w:rPr>
+          <w:szCs w:val="24"/>
+        </w:rPr>
+        <w:t>decoupling</w:t>
+      </w:r>
+      <w:proofErr w:type="spellEnd"/>
+      <w:r>
+        <w:rPr>
+          <w:szCs w:val="24"/>
+        </w:rPr>
+        <w:t xml:space="preserve"> </w:t>
+      </w:r>
+      <w:proofErr w:type="spellStart"/>
+      <w:r>
+        <w:rPr>
+          <w:szCs w:val="24"/>
+        </w:rPr>
+        <w:t>midleware</w:t>
+      </w:r>
+      <w:proofErr w:type="spellEnd"/>
+      <w:r>
+        <w:rPr>
+          <w:szCs w:val="24"/>
+        </w:rPr>
+        <w:t xml:space="preserve">.... </w:t>
+      </w:r>
+    </w:p>
+    <w:p>
+      <w:pPr>
+        <w:spacing w:line="480" w:lineRule="auto"/>
+        <w:ind w:firstLine="708"/>
+        <w:jc w:val="both"/>
+        <w:rPr>
+          <w:szCs w:val="24"/>
+        </w:rPr>
+      </w:pPr>
+    </w:p>
+    <w:p>
+      <w:pPr>
+        <w:spacing w:line="480" w:lineRule="auto"/>
+        <w:ind w:firstLine="708"/>
+        <w:jc w:val="both"/>
+        <w:rPr>
+          <w:szCs w:val="24"/>
+        </w:rPr>
+      </w:pPr>
+    </w:p>
+    <w:p>
+      <w:pPr>
+        <w:spacing w:line="480" w:lineRule="auto"/>
+        <w:ind w:firstLine="708"/>
+        <w:jc w:val="both"/>
+        <w:rPr>
+          <w:szCs w:val="24"/>
+        </w:rPr>
+      </w:pPr>
+      <w:r>
+        <w:rPr>
+          <w:szCs w:val="24"/>
+        </w:rPr>
+        <w:lastRenderedPageBreak/>
         <w:t>Com a resum esquemàtic dels principis de resiliència que proposa el llibre tenim l</w:t>
       </w:r>
       <w:r>
         <w:rPr>
           <w:szCs w:val="24"/>
         </w:rPr>
-        <w:t xml:space="preserve">a figura </w:t>
-      </w:r>
-      <w:r>
-        <w:rPr>
-          <w:szCs w:val="24"/>
-        </w:rPr>
-        <w:t>2. Aquesta</w:t>
+        <w:t xml:space="preserve">a </w:t>
+      </w:r>
+      <w:r>
+        <w:rPr>
+          <w:szCs w:val="24"/>
+        </w:rPr>
+        <w:t>F</w:t>
+      </w:r>
+      <w:r>
+        <w:rPr>
+          <w:szCs w:val="24"/>
+        </w:rPr>
+        <w:t xml:space="preserve">igura </w:t>
+      </w:r>
+      <w:r>
+        <w:rPr>
+          <w:szCs w:val="24"/>
+        </w:rPr>
+        <w:t>3</w:t>
+      </w:r>
+      <w:r>
+        <w:rPr>
+          <w:szCs w:val="24"/>
+        </w:rPr>
+        <w:t>. Aquesta</w:t>
       </w:r>
       <w:r>
         <w:rPr>
@@ -1614,7 +2232,7 @@
                     </pic:cNvPicPr>
                   </pic:nvPicPr>
                   <pic:blipFill>
-                    <a:blip r:embed="rId11">
+                    <a:blip r:embed="rId13">
                       <a:extLst>
                         <a:ext uri="{28A0092B-C50C-407E-A947-70E740481C1C}">
                           <a14:useLocalDpi xmlns:a14="http://schemas.microsoft.com/office/drawing/2010/main" val="0"/>
@@ -1659,7 +2277,19 @@
         <w:rPr>
           <w:szCs w:val="24"/>
         </w:rPr>
-        <w:t xml:space="preserve">Figura 2. Interacció entre patrons i </w:t>
+        <w:t xml:space="preserve">Figura </w:t>
+      </w:r>
+      <w:r>
+        <w:rPr>
+          <w:szCs w:val="24"/>
+        </w:rPr>
+        <w:t>3</w:t>
+      </w:r>
+      <w:r>
+        <w:rPr>
+          <w:szCs w:val="24"/>
+        </w:rPr>
+        <w:t xml:space="preserve">. Interacció entre patrons i </w:t>
       </w:r>
       <w:proofErr w:type="spellStart"/>
       <w:r>
@@ -1706,84 +2336,114 @@
       </w:pPr>
       <w:proofErr w:type="spellStart"/>
       <w:r>
+        <w:t>Patterns</w:t>
+      </w:r>
+      <w:proofErr w:type="spellEnd"/>
+      <w:r>
+        <w:t xml:space="preserve"> of </w:t>
+      </w:r>
+      <w:proofErr w:type="spellStart"/>
+      <w:r>
+        <w:t>resilience</w:t>
+      </w:r>
+      <w:proofErr w:type="spellEnd"/>
+      <w:r>
+        <w:t xml:space="preserve"> </w:t>
+      </w:r>
+    </w:p>
+    <w:p/>
+    <w:p>
+      <w:pPr>
+        <w:spacing w:line="480" w:lineRule="auto"/>
+        <w:jc w:val="both"/>
+      </w:pPr>
+      <w:r>
         <w:lastRenderedPageBreak/>
-        <w:t>Patterns</w:t>
-      </w:r>
-      <w:proofErr w:type="spellEnd"/>
-      <w:r>
-        <w:t xml:space="preserve"> of </w:t>
-      </w:r>
-      <w:proofErr w:type="spellStart"/>
-      <w:r>
-        <w:t>resilience</w:t>
+        <w:tab/>
+      </w:r>
+      <w:proofErr w:type="spellStart"/>
+      <w:r>
+        <w:t>Uwe</w:t>
       </w:r>
       <w:proofErr w:type="spellEnd"/>
       <w:r>
         <w:t xml:space="preserve"> </w:t>
       </w:r>
-    </w:p>
-    <w:p/>
+      <w:proofErr w:type="spellStart"/>
+      <w:r>
+        <w:t>Frederichson</w:t>
+      </w:r>
+      <w:proofErr w:type="spellEnd"/>
+      <w:r>
+        <w:t xml:space="preserve"> té una sèrie de pre</w:t>
+      </w:r>
+      <w:r>
+        <w:t>sentacions sobre la resiliència que són més recents</w:t>
+      </w:r>
+      <w:r>
+        <w:rPr>
+          <w:rStyle w:val="EndnoteReference"/>
+        </w:rPr>
+        <w:endnoteReference w:id="3"/>
+      </w:r>
+      <w:r>
+        <w:t xml:space="preserve">, però </w:t>
+      </w:r>
+      <w:r>
+        <w:t xml:space="preserve">recupera </w:t>
+      </w:r>
+      <w:r>
+        <w:t xml:space="preserve">molts dels </w:t>
+      </w:r>
+      <w:r>
+        <w:t xml:space="preserve">principis </w:t>
+      </w:r>
+      <w:r>
+        <w:t xml:space="preserve">que </w:t>
+      </w:r>
+      <w:r>
+        <w:t xml:space="preserve">proposa Michael </w:t>
+      </w:r>
+      <w:proofErr w:type="spellStart"/>
+      <w:r>
+        <w:t>Nygard</w:t>
+      </w:r>
+      <w:proofErr w:type="spellEnd"/>
+      <w:r>
+        <w:t>. També menciona i recomana el llibre que encara es considera com la bíblia de la resiliència.</w:t>
+      </w:r>
+    </w:p>
+    <w:p>
+      <w:pPr>
+        <w:pStyle w:val="Heading1"/>
+      </w:pPr>
+      <w:proofErr w:type="spellStart"/>
+      <w:r>
+        <w:t>Resilience</w:t>
+      </w:r>
+      <w:proofErr w:type="spellEnd"/>
+      <w:r>
+        <w:t xml:space="preserve"> is </w:t>
+      </w:r>
+      <w:proofErr w:type="spellStart"/>
+      <w:r>
+        <w:t>by</w:t>
+      </w:r>
+      <w:proofErr w:type="spellEnd"/>
+      <w:r>
+        <w:t xml:space="preserve"> </w:t>
+      </w:r>
+      <w:proofErr w:type="spellStart"/>
+      <w:r>
+        <w:t>design</w:t>
+      </w:r>
+      <w:proofErr w:type="spellEnd"/>
+    </w:p>
     <w:p>
       <w:pPr>
         <w:spacing w:line="480" w:lineRule="auto"/>
         <w:jc w:val="both"/>
       </w:pPr>
-      <w:r>
-        <w:tab/>
-      </w:r>
-      <w:proofErr w:type="spellStart"/>
-      <w:r>
-        <w:t>Uwe</w:t>
-      </w:r>
-      <w:proofErr w:type="spellEnd"/>
-      <w:r>
-        <w:t xml:space="preserve"> </w:t>
-      </w:r>
-      <w:proofErr w:type="spellStart"/>
-      <w:r>
-        <w:t>Frederichson</w:t>
-      </w:r>
-      <w:proofErr w:type="spellEnd"/>
-      <w:r>
-        <w:t xml:space="preserve"> té una sèrie de presentacions sobre la resiliència. Encara que son més recents, 2015, recupera principis </w:t>
-      </w:r>
-      <w:r>
-        <w:t xml:space="preserve">que Michael </w:t>
-      </w:r>
-      <w:proofErr w:type="spellStart"/>
-      <w:r>
-        <w:t>Nygard</w:t>
-      </w:r>
-      <w:proofErr w:type="spellEnd"/>
-      <w:r>
-        <w:t xml:space="preserve"> explica. També menciona i recomana el llibre que encara es considera com la bíblia de la resiliència.</w:t>
-      </w:r>
-    </w:p>
-    <w:p>
-      <w:pPr>
-        <w:pStyle w:val="Heading1"/>
-      </w:pPr>
-      <w:proofErr w:type="spellStart"/>
-      <w:r>
-        <w:t>Resilience</w:t>
-      </w:r>
-      <w:proofErr w:type="spellEnd"/>
-      <w:r>
-        <w:t xml:space="preserve"> is </w:t>
-      </w:r>
-      <w:proofErr w:type="spellStart"/>
-      <w:r>
-        <w:t>by</w:t>
-      </w:r>
-      <w:proofErr w:type="spellEnd"/>
-      <w:r>
-        <w:t xml:space="preserve"> </w:t>
-      </w:r>
-      <w:proofErr w:type="spellStart"/>
-      <w:r>
-        <w:t>design</w:t>
-      </w:r>
-      <w:proofErr w:type="spellEnd"/>
     </w:p>
     <w:p>
       <w:pPr>
@@ -1796,12 +2456,8 @@
         <w:spacing w:line="480" w:lineRule="auto"/>
         <w:jc w:val="both"/>
       </w:pPr>
-    </w:p>
-    <w:p>
-      <w:pPr>
-        <w:spacing w:line="480" w:lineRule="auto"/>
-        <w:jc w:val="both"/>
-      </w:pPr>
+      <w:bookmarkStart w:id="2" w:name="_GoBack"/>
+      <w:bookmarkEnd w:id="2"/>
     </w:p>
     <w:p>
       <w:pPr>
@@ -1944,8 +2600,8 @@
       </w:r>
     </w:p>
     <w:sectPr>
-      <w:headerReference w:type="default" r:id="rId12"/>
-      <w:footerReference w:type="default" r:id="rId13"/>
+      <w:headerReference w:type="default" r:id="rId14"/>
+      <w:footerReference w:type="default" r:id="rId15"/>
       <w:pgSz w:w="11906" w:h="16838"/>
       <w:pgMar w:top="1417" w:right="1701" w:bottom="1417" w:left="1701" w:header="567" w:footer="850" w:gutter="0"/>
       <w:cols w:space="708"/>
@@ -1974,6 +2630,22 @@
       </w:r>
     </w:p>
   </w:comment>
+  <w:comment w:id="1" w:author="Lucut Mihai" w:date="2017-01-09T17:37:00Z" w:initials="LM">
+    <w:p>
+      <w:pPr>
+        <w:pStyle w:val="CommentText"/>
+      </w:pPr>
+      <w:r>
+        <w:rPr>
+          <w:rStyle w:val="CommentReference"/>
+        </w:rPr>
+        <w:annotationRef/>
+      </w:r>
+      <w:r>
+        <w:t>Historial ? tradueixo</w:t>
+      </w:r>
+    </w:p>
+  </w:comment>
 </w:comments>
 </file>
 
@@ -2048,6 +2720,45 @@
       </w:r>
       <w:r>
         <w:t>de host que proporcionaven un escalat en funció del nombre d’usuaris.</w:t>
+      </w:r>
+    </w:p>
+  </w:endnote>
+  <w:endnote w:id="3">
+    <w:p>
+      <w:pPr>
+        <w:pStyle w:val="EndnoteText"/>
+        <w:rPr>
+          <w:lang w:val="es-ES"/>
+        </w:rPr>
+      </w:pPr>
+      <w:r>
+        <w:rPr>
+          <w:rStyle w:val="EndnoteReference"/>
+        </w:rPr>
+        <w:endnoteRef/>
+      </w:r>
+      <w:r>
+        <w:t xml:space="preserve"> </w:t>
+      </w:r>
+      <w:r>
+        <w:rPr>
+          <w:lang w:val="es-ES"/>
+        </w:rPr>
+        <w:t xml:space="preserve">De </w:t>
+      </w:r>
+      <w:proofErr w:type="spellStart"/>
+      <w:r>
+        <w:rPr>
+          <w:lang w:val="es-ES"/>
+        </w:rPr>
+        <w:t>l’any</w:t>
+      </w:r>
+      <w:proofErr w:type="spellEnd"/>
+      <w:r>
+        <w:rPr>
+          <w:lang w:val="es-ES"/>
+        </w:rPr>
+        <w:t xml:space="preserve"> 2015</w:t>
       </w:r>
     </w:p>
   </w:endnote>
@@ -2085,7 +2796,7 @@
             <w:noProof/>
             <w:lang w:val="es-ES"/>
           </w:rPr>
-          <w:t>6</w:t>
+          <w:t>9</w:t>
         </w:r>
         <w:r>
           <w:fldChar w:fldCharType="end"/>
@@ -3722,7 +4433,7 @@
 </file>
 
 <file path=customXml/itemProps1.xml><?xml version="1.0" encoding="utf-8"?>
-<ds:datastoreItem xmlns:ds="http://schemas.openxmlformats.org/officeDocument/2006/customXml" ds:itemID="{2B05D4AE-16BC-477D-9484-42F75A246C44}">
+<ds:datastoreItem xmlns:ds="http://schemas.openxmlformats.org/officeDocument/2006/customXml" ds:itemID="{3E6259CF-93BA-49E7-96FC-C18AC2EBBDE7}">
   <ds:schemaRefs>
     <ds:schemaRef ds:uri="http://schemas.openxmlformats.org/officeDocument/2006/bibliography"/>
   </ds:schemaRefs>

</xml_diff>